<commit_message>
word file reports updates and tinymce editor
</commit_message>
<xml_diff>
--- a/public/reports/2/10/CAROTID_DOPPER_&_VB.docx
+++ b/public/reports/2/10/CAROTID_DOPPER_&_VB.docx
@@ -1,29 +1,21 @@
 
 <file path=word/document.xml><?xml version="1.0" encoding="utf-8"?>
-<w:document xmlns:wpc="http://schemas.microsoft.com/office/word/2010/wordprocessingCanvas" xmlns:mc="http://schemas.openxmlformats.org/markup-compatibility/2006" xmlns:o="urn:schemas-microsoft-com:office:office" xmlns:r="http://schemas.openxmlformats.org/officeDocument/2006/relationships" xmlns:m="http://schemas.openxmlformats.org/officeDocument/2006/math" xmlns:v="urn:schemas-microsoft-com:vml" xmlns:wp14="http://schemas.microsoft.com/office/word/2010/wordprocessingDrawing" xmlns:wp="http://schemas.openxmlformats.org/drawingml/2006/wordprocessingDrawing" xmlns:w="http://schemas.openxmlformats.org/wordprocessingml/2006/main" xmlns:w14="http://schemas.microsoft.com/office/word/2010/wordml" xmlns:w10="urn:schemas-microsoft-com:office:word" xmlns:w15="http://schemas.microsoft.com/office/word/2012/wordml" xmlns:wpg="http://schemas.microsoft.com/office/word/2010/wordprocessingGroup" xmlns:wpi="http://schemas.microsoft.com/office/word/2010/wordprocessingInk" xmlns:wne="http://schemas.microsoft.com/office/word/2006/wordml" xmlns:wps="http://schemas.microsoft.com/office/word/2010/wordprocessingShape" xmlns:wpsCustomData="http://www.wps.cn/officeDocument/2013/wpsCustomData" mc:Ignorable="w14 w15 wp14">
+<w:document xmlns:wpc="http://schemas.microsoft.com/office/word/2010/wordprocessingCanvas" xmlns:mc="http://schemas.openxmlformats.org/markup-compatibility/2006" xmlns:o="urn:schemas-microsoft-com:office:office" xmlns:r="http://schemas.openxmlformats.org/officeDocument/2006/relationships" xmlns:m="http://schemas.openxmlformats.org/officeDocument/2006/math" xmlns:v="urn:schemas-microsoft-com:vml" xmlns:wp14="http://schemas.microsoft.com/office/word/2010/wordprocessingDrawing" xmlns:wp="http://schemas.openxmlformats.org/drawingml/2006/wordprocessingDrawing" xmlns:w10="urn:schemas-microsoft-com:office:word" xmlns:w="http://schemas.openxmlformats.org/wordprocessingml/2006/main" xmlns:w14="http://schemas.microsoft.com/office/word/2010/wordml" xmlns:wpg="http://schemas.microsoft.com/office/word/2010/wordprocessingGroup" xmlns:wpi="http://schemas.microsoft.com/office/word/2010/wordprocessingInk" xmlns:wne="http://schemas.microsoft.com/office/word/2006/wordml" xmlns:wps="http://schemas.microsoft.com/office/word/2010/wordprocessingShape" mc:Ignorable="w14 wp14">
   <w:body>
     <w:p/>
     <w:tbl>
       <w:tblPr>
-        <w:tblStyle w:val="5"/>
         <w:tblpPr w:leftFromText="180" w:rightFromText="180" w:vertAnchor="text" w:horzAnchor="margin" w:tblpY="-376"/>
         <w:tblW w:w="9853" w:type="dxa"/>
-        <w:tblInd w:w="0" w:type="dxa"/>
         <w:tblBorders>
-          <w:top w:val="double" w:color="000000" w:sz="6" w:space="0"/>
-          <w:left w:val="double" w:color="000000" w:sz="6" w:space="0"/>
-          <w:bottom w:val="double" w:color="000000" w:sz="6" w:space="0"/>
-          <w:right w:val="double" w:color="000000" w:sz="6" w:space="0"/>
-          <w:insideH w:val="single" w:color="000000" w:sz="6" w:space="0"/>
-          <w:insideV w:val="single" w:color="000000" w:sz="6" w:space="0"/>
+          <w:top w:val="double" w:sz="6" w:space="0" w:color="000000"/>
+          <w:left w:val="double" w:sz="6" w:space="0" w:color="000000"/>
+          <w:bottom w:val="double" w:sz="6" w:space="0" w:color="000000"/>
+          <w:right w:val="double" w:sz="6" w:space="0" w:color="000000"/>
+          <w:insideH w:val="single" w:sz="6" w:space="0" w:color="000000"/>
+          <w:insideV w:val="single" w:sz="6" w:space="0" w:color="000000"/>
         </w:tblBorders>
-        <w:tblLayout w:type="autofit"/>
-        <w:tblCellMar>
-          <w:top w:w="0" w:type="dxa"/>
-          <w:left w:w="108" w:type="dxa"/>
-          <w:bottom w:w="0" w:type="dxa"/>
-          <w:right w:w="108" w:type="dxa"/>
-        </w:tblCellMar>
+        <w:tblLook w:val="04A0" w:firstRow="1" w:lastRow="0" w:firstColumn="1" w:lastColumn="0" w:noHBand="0" w:noVBand="1"/>
       </w:tblPr>
       <w:tblGrid>
         <w:gridCol w:w="2445"/>
@@ -32,33 +24,17 @@
         <w:gridCol w:w="1655"/>
       </w:tblGrid>
       <w:tr>
-        <w:tblPrEx>
-          <w:tblBorders>
-            <w:top w:val="double" w:color="000000" w:sz="6" w:space="0"/>
-            <w:left w:val="double" w:color="000000" w:sz="6" w:space="0"/>
-            <w:bottom w:val="double" w:color="000000" w:sz="6" w:space="0"/>
-            <w:right w:val="double" w:color="000000" w:sz="6" w:space="0"/>
-            <w:insideH w:val="single" w:color="000000" w:sz="6" w:space="0"/>
-            <w:insideV w:val="single" w:color="000000" w:sz="6" w:space="0"/>
-          </w:tblBorders>
-          <w:tblCellMar>
-            <w:top w:w="0" w:type="dxa"/>
-            <w:left w:w="108" w:type="dxa"/>
-            <w:bottom w:w="0" w:type="dxa"/>
-            <w:right w:w="108" w:type="dxa"/>
-          </w:tblCellMar>
-        </w:tblPrEx>
         <w:trPr>
-          <w:trHeight w:val="278" w:hRule="atLeast"/>
+          <w:trHeight w:val="278"/>
         </w:trPr>
         <w:tc>
           <w:tcPr>
             <w:tcW w:w="2445" w:type="dxa"/>
             <w:tcBorders>
-              <w:top w:val="double" w:color="000000" w:sz="6" w:space="0"/>
-              <w:left w:val="double" w:color="000000" w:sz="6" w:space="0"/>
-              <w:bottom w:val="single" w:color="000000" w:sz="6" w:space="0"/>
-              <w:right w:val="single" w:color="000000" w:sz="6" w:space="0"/>
+              <w:top w:val="double" w:sz="6" w:space="0" w:color="000000"/>
+              <w:left w:val="double" w:sz="6" w:space="0" w:color="000000"/>
+              <w:bottom w:val="single" w:sz="6" w:space="0" w:color="000000"/>
+              <w:right w:val="single" w:sz="6" w:space="0" w:color="000000"/>
             </w:tcBorders>
             <w:shd w:val="clear" w:color="auto" w:fill="auto"/>
           </w:tcPr>
@@ -83,46 +59,39 @@
           <w:tcPr>
             <w:tcW w:w="3955" w:type="dxa"/>
             <w:tcBorders>
-              <w:top w:val="double" w:color="000000" w:sz="6" w:space="0"/>
-              <w:left w:val="single" w:color="000000" w:sz="6" w:space="0"/>
-              <w:bottom w:val="single" w:color="000000" w:sz="6" w:space="0"/>
-              <w:right w:val="single" w:color="000000" w:sz="6" w:space="0"/>
+              <w:top w:val="double" w:sz="6" w:space="0" w:color="000000"/>
+              <w:left w:val="single" w:sz="6" w:space="0" w:color="000000"/>
+              <w:bottom w:val="single" w:sz="6" w:space="0" w:color="000000"/>
+              <w:right w:val="single" w:sz="6" w:space="0" w:color="000000"/>
             </w:tcBorders>
             <w:shd w:val="clear" w:color="auto" w:fill="auto"/>
           </w:tcPr>
           <w:p>
             <w:pPr>
-              <w:keepNext w:val="0"/>
-              <w:keepLines w:val="0"/>
-              <w:widowControl/>
-              <w:suppressLineNumbers w:val="0"/>
-              <w:spacing w:before="0" w:beforeAutospacing="1" w:after="200" w:afterAutospacing="0" w:line="273" w:lineRule="auto"/>
-              <w:ind w:left="0" w:right="0"/>
-              <w:jc w:val="left"/>
+              <w:spacing w:beforeAutospacing="1" w:after="200" w:line="273" w:lineRule="auto"/>
               <w:rPr>
                 <w:rFonts w:ascii="Verdana" w:hAnsi="Verdana"/>
               </w:rPr>
             </w:pPr>
             <w:r>
               <w:rPr>
-                <w:rFonts w:hint="default" w:ascii="Times New Roman" w:hAnsi="Times New Roman" w:eastAsia="SimSun"/>
-                <w:kern w:val="0"/>
-                <w:sz w:val="24"/>
-                <w:szCs w:val="24"/>
-                <w:lang w:val="en-US" w:eastAsia="zh-CN"/>
+                <w:rFonts w:eastAsia="SimSun"/>
+                <w:lang w:eastAsia="zh-CN"/>
               </w:rPr>
               <w:t>{patname}</w:t>
             </w:r>
+            <w:bookmarkStart w:id="0" w:name="_GoBack"/>
+            <w:bookmarkEnd w:id="0"/>
           </w:p>
         </w:tc>
         <w:tc>
           <w:tcPr>
             <w:tcW w:w="1798" w:type="dxa"/>
             <w:tcBorders>
-              <w:top w:val="double" w:color="000000" w:sz="6" w:space="0"/>
-              <w:left w:val="single" w:color="000000" w:sz="6" w:space="0"/>
-              <w:bottom w:val="single" w:color="000000" w:sz="6" w:space="0"/>
-              <w:right w:val="single" w:color="000000" w:sz="6" w:space="0"/>
+              <w:top w:val="double" w:sz="6" w:space="0" w:color="000000"/>
+              <w:left w:val="single" w:sz="6" w:space="0" w:color="000000"/>
+              <w:bottom w:val="single" w:sz="6" w:space="0" w:color="000000"/>
+              <w:right w:val="single" w:sz="6" w:space="0" w:color="000000"/>
             </w:tcBorders>
             <w:shd w:val="clear" w:color="auto" w:fill="auto"/>
           </w:tcPr>
@@ -147,67 +116,58 @@
           <w:tcPr>
             <w:tcW w:w="1655" w:type="dxa"/>
             <w:tcBorders>
-              <w:top w:val="double" w:color="000000" w:sz="6" w:space="0"/>
-              <w:left w:val="single" w:color="000000" w:sz="6" w:space="0"/>
-              <w:bottom w:val="single" w:color="000000" w:sz="6" w:space="0"/>
-              <w:right w:val="double" w:color="000000" w:sz="6" w:space="0"/>
+              <w:top w:val="double" w:sz="6" w:space="0" w:color="000000"/>
+              <w:left w:val="single" w:sz="6" w:space="0" w:color="000000"/>
+              <w:bottom w:val="single" w:sz="6" w:space="0" w:color="000000"/>
+              <w:right w:val="double" w:sz="6" w:space="0" w:color="000000"/>
             </w:tcBorders>
             <w:shd w:val="clear" w:color="auto" w:fill="auto"/>
           </w:tcPr>
           <w:p>
             <w:pPr>
-              <w:keepNext w:val="0"/>
-              <w:keepLines w:val="0"/>
-              <w:widowControl/>
-              <w:suppressLineNumbers w:val="0"/>
-              <w:spacing w:before="0" w:beforeAutospacing="1" w:after="200" w:afterAutospacing="0" w:line="273" w:lineRule="auto"/>
-              <w:ind w:left="0" w:right="0"/>
-              <w:jc w:val="left"/>
+              <w:spacing w:beforeAutospacing="1" w:after="200" w:line="273" w:lineRule="auto"/>
               <w:rPr>
                 <w:rFonts w:ascii="Verdana" w:hAnsi="Verdana"/>
               </w:rPr>
             </w:pPr>
             <w:r>
               <w:rPr>
-                <w:rFonts w:hint="default" w:ascii="Times New Roman" w:hAnsi="Times New Roman" w:eastAsia="SimSun"/>
-                <w:kern w:val="0"/>
-                <w:sz w:val="24"/>
-                <w:szCs w:val="24"/>
-                <w:lang w:val="en-US" w:eastAsia="zh-CN"/>
-              </w:rPr>
-              <w:t>{patage}</w:t>
+                <w:rFonts w:eastAsia="SimSun"/>
+                <w:lang w:eastAsia="zh-CN"/>
+              </w:rPr>
+              <w:t>{</w:t>
+            </w:r>
+            <w:proofErr w:type="spellStart"/>
+            <w:r>
+              <w:rPr>
+                <w:rFonts w:eastAsia="SimSun"/>
+                <w:lang w:eastAsia="zh-CN"/>
+              </w:rPr>
+              <w:t>patage</w:t>
+            </w:r>
+            <w:proofErr w:type="spellEnd"/>
+            <w:r>
+              <w:rPr>
+                <w:rFonts w:eastAsia="SimSun"/>
+                <w:lang w:eastAsia="zh-CN"/>
+              </w:rPr>
+              <w:t>}</w:t>
             </w:r>
           </w:p>
         </w:tc>
       </w:tr>
       <w:tr>
-        <w:tblPrEx>
-          <w:tblBorders>
-            <w:top w:val="double" w:color="000000" w:sz="6" w:space="0"/>
-            <w:left w:val="double" w:color="000000" w:sz="6" w:space="0"/>
-            <w:bottom w:val="double" w:color="000000" w:sz="6" w:space="0"/>
-            <w:right w:val="double" w:color="000000" w:sz="6" w:space="0"/>
-            <w:insideH w:val="single" w:color="000000" w:sz="6" w:space="0"/>
-            <w:insideV w:val="single" w:color="000000" w:sz="6" w:space="0"/>
-          </w:tblBorders>
-          <w:tblCellMar>
-            <w:top w:w="0" w:type="dxa"/>
-            <w:left w:w="108" w:type="dxa"/>
-            <w:bottom w:w="0" w:type="dxa"/>
-            <w:right w:w="108" w:type="dxa"/>
-          </w:tblCellMar>
-        </w:tblPrEx>
         <w:trPr>
-          <w:trHeight w:val="293" w:hRule="atLeast"/>
+          <w:trHeight w:val="293"/>
         </w:trPr>
         <w:tc>
           <w:tcPr>
             <w:tcW w:w="2445" w:type="dxa"/>
             <w:tcBorders>
-              <w:top w:val="single" w:color="000000" w:sz="6" w:space="0"/>
-              <w:left w:val="double" w:color="000000" w:sz="6" w:space="0"/>
-              <w:bottom w:val="double" w:color="000000" w:sz="6" w:space="0"/>
-              <w:right w:val="single" w:color="000000" w:sz="6" w:space="0"/>
+              <w:top w:val="single" w:sz="6" w:space="0" w:color="000000"/>
+              <w:left w:val="double" w:sz="6" w:space="0" w:color="000000"/>
+              <w:bottom w:val="double" w:sz="6" w:space="0" w:color="000000"/>
+              <w:right w:val="single" w:sz="6" w:space="0" w:color="000000"/>
             </w:tcBorders>
             <w:shd w:val="clear" w:color="auto" w:fill="auto"/>
           </w:tcPr>
@@ -232,35 +192,42 @@
           <w:tcPr>
             <w:tcW w:w="3955" w:type="dxa"/>
             <w:tcBorders>
-              <w:top w:val="single" w:color="000000" w:sz="6" w:space="0"/>
-              <w:left w:val="single" w:color="000000" w:sz="6" w:space="0"/>
-              <w:bottom w:val="double" w:color="000000" w:sz="6" w:space="0"/>
-              <w:right w:val="single" w:color="000000" w:sz="6" w:space="0"/>
+              <w:top w:val="single" w:sz="6" w:space="0" w:color="000000"/>
+              <w:left w:val="single" w:sz="6" w:space="0" w:color="000000"/>
+              <w:bottom w:val="double" w:sz="6" w:space="0" w:color="000000"/>
+              <w:right w:val="single" w:sz="6" w:space="0" w:color="000000"/>
             </w:tcBorders>
             <w:shd w:val="clear" w:color="auto" w:fill="auto"/>
           </w:tcPr>
           <w:p>
             <w:pPr>
-              <w:keepNext w:val="0"/>
-              <w:keepLines w:val="0"/>
-              <w:widowControl/>
-              <w:suppressLineNumbers w:val="0"/>
-              <w:spacing w:before="0" w:beforeAutospacing="1" w:after="200" w:afterAutospacing="0" w:line="273" w:lineRule="auto"/>
-              <w:ind w:left="0" w:right="0"/>
-              <w:jc w:val="left"/>
+              <w:spacing w:beforeAutospacing="1" w:after="200" w:line="273" w:lineRule="auto"/>
               <w:rPr>
                 <w:rFonts w:ascii="Verdana" w:hAnsi="Verdana"/>
               </w:rPr>
             </w:pPr>
             <w:r>
               <w:rPr>
-                <w:rFonts w:hint="default" w:ascii="Times New Roman" w:hAnsi="Times New Roman" w:eastAsia="SimSun"/>
-                <w:kern w:val="0"/>
-                <w:sz w:val="24"/>
-                <w:szCs w:val="24"/>
-                <w:lang w:val="en-US" w:eastAsia="zh-CN"/>
-              </w:rPr>
-              <w:t>{refdoctor}</w:t>
+                <w:rFonts w:eastAsia="SimSun"/>
+                <w:lang w:eastAsia="zh-CN"/>
+              </w:rPr>
+              <w:t>{</w:t>
+            </w:r>
+            <w:proofErr w:type="spellStart"/>
+            <w:r>
+              <w:rPr>
+                <w:rFonts w:eastAsia="SimSun"/>
+                <w:lang w:eastAsia="zh-CN"/>
+              </w:rPr>
+              <w:t>refdoctor</w:t>
+            </w:r>
+            <w:proofErr w:type="spellEnd"/>
+            <w:r>
+              <w:rPr>
+                <w:rFonts w:eastAsia="SimSun"/>
+                <w:lang w:eastAsia="zh-CN"/>
+              </w:rPr>
+              <w:t>}</w:t>
             </w:r>
           </w:p>
         </w:tc>
@@ -268,10 +235,10 @@
           <w:tcPr>
             <w:tcW w:w="1798" w:type="dxa"/>
             <w:tcBorders>
-              <w:top w:val="single" w:color="000000" w:sz="6" w:space="0"/>
-              <w:left w:val="single" w:color="000000" w:sz="6" w:space="0"/>
-              <w:bottom w:val="double" w:color="000000" w:sz="6" w:space="0"/>
-              <w:right w:val="single" w:color="000000" w:sz="6" w:space="0"/>
+              <w:top w:val="single" w:sz="6" w:space="0" w:color="000000"/>
+              <w:left w:val="single" w:sz="6" w:space="0" w:color="000000"/>
+              <w:bottom w:val="double" w:sz="6" w:space="0" w:color="000000"/>
+              <w:right w:val="single" w:sz="6" w:space="0" w:color="000000"/>
             </w:tcBorders>
             <w:shd w:val="clear" w:color="auto" w:fill="auto"/>
           </w:tcPr>
@@ -296,38 +263,29 @@
           <w:tcPr>
             <w:tcW w:w="1655" w:type="dxa"/>
             <w:tcBorders>
-              <w:top w:val="single" w:color="000000" w:sz="6" w:space="0"/>
-              <w:left w:val="single" w:color="000000" w:sz="6" w:space="0"/>
-              <w:bottom w:val="double" w:color="000000" w:sz="6" w:space="0"/>
-              <w:right w:val="double" w:color="000000" w:sz="6" w:space="0"/>
+              <w:top w:val="single" w:sz="6" w:space="0" w:color="000000"/>
+              <w:left w:val="single" w:sz="6" w:space="0" w:color="000000"/>
+              <w:bottom w:val="double" w:sz="6" w:space="0" w:color="000000"/>
+              <w:right w:val="double" w:sz="6" w:space="0" w:color="000000"/>
             </w:tcBorders>
             <w:shd w:val="clear" w:color="auto" w:fill="auto"/>
           </w:tcPr>
           <w:p>
             <w:pPr>
-              <w:keepNext w:val="0"/>
-              <w:keepLines w:val="0"/>
-              <w:widowControl/>
-              <w:suppressLineNumbers w:val="0"/>
-              <w:spacing w:before="0" w:beforeAutospacing="1" w:after="200" w:afterAutospacing="0" w:line="273" w:lineRule="auto"/>
-              <w:ind w:left="0" w:right="0"/>
-              <w:jc w:val="left"/>
+              <w:spacing w:beforeAutospacing="1" w:after="200" w:line="273" w:lineRule="auto"/>
               <w:rPr>
                 <w:rFonts w:ascii="Verdana" w:hAnsi="Verdana"/>
               </w:rPr>
             </w:pPr>
             <w:r>
               <w:rPr>
-                <w:rFonts w:hint="default" w:ascii="Verdana" w:hAnsi="Verdana" w:eastAsia="SimSun"/>
-                <w:kern w:val="0"/>
+                <w:rFonts w:ascii="Verdana" w:eastAsia="SimSun" w:hAnsi="Verdana"/>
                 <w:sz w:val="22"/>
                 <w:szCs w:val="22"/>
-                <w:lang w:val="en-US" w:eastAsia="zh-CN"/>
+                <w:lang w:eastAsia="zh-CN"/>
               </w:rPr>
               <w:t>{pat-date}</w:t>
             </w:r>
-            <w:bookmarkStart w:id="0" w:name="_GoBack"/>
-            <w:bookmarkEnd w:id="0"/>
           </w:p>
         </w:tc>
       </w:tr>
@@ -411,7 +369,23 @@
         <w:t>Both common, cervical part of internal and external carotid arteries</w:t>
       </w:r>
       <w:r>
-        <w:t xml:space="preserve"> appear sonographically normal showing average intima media complex thickness with intact their internal wall and no evidences of atheromatous plaques can be detected.</w:t>
+        <w:t xml:space="preserve"> appear </w:t>
+      </w:r>
+      <w:proofErr w:type="spellStart"/>
+      <w:r>
+        <w:t>sonographically</w:t>
+      </w:r>
+      <w:proofErr w:type="spellEnd"/>
+      <w:r>
+        <w:t xml:space="preserve"> normal showing average intima media complex thickness with intact their internal wall and no evidences of </w:t>
+      </w:r>
+      <w:proofErr w:type="spellStart"/>
+      <w:r>
+        <w:t>atheromatous</w:t>
+      </w:r>
+      <w:proofErr w:type="spellEnd"/>
+      <w:r>
+        <w:t xml:space="preserve"> plaques can be detected.</w:t>
       </w:r>
     </w:p>
     <w:p>
@@ -426,11 +400,19 @@
           <w:u w:val="single"/>
         </w:rPr>
       </w:pPr>
-      <w:r>
-        <w:rPr>
-          <w:u w:val="single"/>
-        </w:rPr>
-        <w:t xml:space="preserve">Right side intima media complex thickness 0.6 mm. </w:t>
+      <w:proofErr w:type="gramStart"/>
+      <w:r>
+        <w:rPr>
+          <w:u w:val="single"/>
+        </w:rPr>
+        <w:t>Right side intima media complex thickness 0.6 mm.</w:t>
+      </w:r>
+      <w:proofErr w:type="gramEnd"/>
+      <w:r>
+        <w:rPr>
+          <w:u w:val="single"/>
+        </w:rPr>
+        <w:t xml:space="preserve"> </w:t>
       </w:r>
     </w:p>
     <w:p>
@@ -440,12 +422,14 @@
           <w:u w:val="single"/>
         </w:rPr>
       </w:pPr>
+      <w:proofErr w:type="gramStart"/>
       <w:r>
         <w:rPr>
           <w:u w:val="single"/>
         </w:rPr>
         <w:t>Left side intima media complex thickness 0.65 mm.</w:t>
       </w:r>
+      <w:proofErr w:type="gramEnd"/>
     </w:p>
     <w:p>
       <w:pPr>
@@ -484,18 +468,24 @@
         <w:t>Both vertebral arteries</w:t>
       </w:r>
       <w:r>
-        <w:t xml:space="preserve"> appear sonographically normal show intact their internal wall with no evidences of atheromatous plaques can be detected. They show normal spectral flow pattern and average Doppler indices with no evidences of stenosis or occlusion can be detected.</w:t>
-      </w:r>
-    </w:p>
-    <w:p>
-      <w:pPr>
-        <w:jc w:val="both"/>
-      </w:pPr>
-    </w:p>
-    <w:p>
-      <w:pPr>
-        <w:jc w:val="both"/>
-      </w:pPr>
+        <w:t xml:space="preserve"> appear </w:t>
+      </w:r>
+      <w:proofErr w:type="spellStart"/>
+      <w:r>
+        <w:t>sonographically</w:t>
+      </w:r>
+      <w:proofErr w:type="spellEnd"/>
+      <w:r>
+        <w:t xml:space="preserve"> normal show intact their internal wall with no evidences of </w:t>
+      </w:r>
+      <w:proofErr w:type="spellStart"/>
+      <w:r>
+        <w:t>atheromatous</w:t>
+      </w:r>
+      <w:proofErr w:type="spellEnd"/>
+      <w:r>
+        <w:t xml:space="preserve"> plaques can be detected. They show normal spectral flow pattern and average Doppler indices with no evidences of stenosis or occlusion can be detected.</w:t>
+      </w:r>
     </w:p>
     <w:p>
       <w:pPr>
@@ -508,71 +498,39 @@
         <w:rPr>
           <w:b/>
           <w:bCs/>
+          <w:u w:val="single"/>
         </w:rPr>
       </w:pPr>
       <w:r>
         <w:rPr>
           <w:b/>
           <w:bCs/>
-        </w:rPr>
-        <w:t>IMPRESSION :</w:t>
-      </w:r>
-    </w:p>
-    <w:p>
-      <w:pPr>
-        <w:jc w:val="both"/>
-      </w:pPr>
-      <w:r>
-        <w:t xml:space="preserve">                                            </w:t>
+          <w:u w:val="single"/>
+        </w:rPr>
+        <w:t>IMPRESSION</w:t>
       </w:r>
       <w:r>
         <w:rPr>
           <w:b/>
           <w:bCs/>
-          <w:i/>
-          <w:iCs/>
-        </w:rPr>
-        <w:t xml:space="preserve">   </w:t>
-      </w:r>
-    </w:p>
-    <w:p>
-      <w:pPr>
-        <w:ind w:right="-1656"/>
-        <w:jc w:val="both"/>
-        <w:rPr>
-          <w:b/>
-        </w:rPr>
-      </w:pPr>
-      <w:r>
-        <w:rPr>
-          <w:b/>
-        </w:rPr>
-        <w:tab/>
-      </w:r>
-      <w:r>
-        <w:rPr>
-          <w:b/>
-        </w:rPr>
-        <w:t xml:space="preserve">                         </w:t>
-      </w:r>
-    </w:p>
-    <w:p>
-      <w:pPr>
-        <w:jc w:val="both"/>
+          <w:u w:val="single"/>
+        </w:rPr>
+        <w:t>:</w:t>
+      </w:r>
+    </w:p>
+    <w:p>
+      <w:pPr>
+        <w:jc w:val="center"/>
         <w:rPr>
           <w:b/>
           <w:bCs/>
         </w:rPr>
       </w:pPr>
-      <w:r>
-        <w:rPr>
-          <w:b/>
-        </w:rPr>
-        <w:t xml:space="preserve">           </w:t>
-      </w:r>
-      <w:r>
-        <w:t xml:space="preserve">    </w:t>
-      </w:r>
+    </w:p>
+    <w:p>
+      <w:pPr>
+        <w:jc w:val="center"/>
+      </w:pPr>
       <w:r>
         <w:rPr>
           <w:b/>
@@ -589,33 +547,27 @@
       </w:pPr>
     </w:p>
     <w:sectPr>
-      <w:headerReference r:id="rId5" w:type="default"/>
+      <w:headerReference w:type="default" r:id="rId7"/>
       <w:pgSz w:w="12240" w:h="15840"/>
       <w:pgMar w:top="1440" w:right="1800" w:bottom="0" w:left="1800" w:header="720" w:footer="720" w:gutter="0"/>
-      <w:cols w:space="720" w:num="1"/>
-      <w:docGrid w:linePitch="360" w:charSpace="0"/>
+      <w:cols w:space="720"/>
+      <w:docGrid w:linePitch="360"/>
     </w:sectPr>
   </w:body>
 </w:document>
 </file>
 
 <file path=word/endnotes.xml><?xml version="1.0" encoding="utf-8"?>
-<w:endnotes xmlns:wpc="http://schemas.microsoft.com/office/word/2010/wordprocessingCanvas" xmlns:mc="http://schemas.openxmlformats.org/markup-compatibility/2006" xmlns:o="urn:schemas-microsoft-com:office:office" xmlns:r="http://schemas.openxmlformats.org/officeDocument/2006/relationships" xmlns:m="http://schemas.openxmlformats.org/officeDocument/2006/math" xmlns:v="urn:schemas-microsoft-com:vml" xmlns:wp14="http://schemas.microsoft.com/office/word/2010/wordprocessingDrawing" xmlns:wp="http://schemas.openxmlformats.org/drawingml/2006/wordprocessingDrawing" xmlns:w="http://schemas.openxmlformats.org/wordprocessingml/2006/main" xmlns:w14="http://schemas.microsoft.com/office/word/2010/wordml" xmlns:w15="http://schemas.microsoft.com/office/word/2012/wordml" xmlns:w10="urn:schemas-microsoft-com:office:word" xmlns:wpg="http://schemas.microsoft.com/office/word/2010/wordprocessingGroup" xmlns:wpi="http://schemas.microsoft.com/office/word/2010/wordprocessingInk" xmlns:wne="http://schemas.microsoft.com/office/word/2006/wordml" xmlns:wps="http://schemas.microsoft.com/office/word/2010/wordprocessingShape" xmlns:wpsCustomData="http://www.wps.cn/officeDocument/2013/wpsCustomData" mc:Ignorable="w14 w15 wp14">
-  <w:endnote w:type="separator" w:id="0">
-    <w:p>
-      <w:pPr>
-        <w:spacing w:line="240" w:lineRule="auto"/>
-      </w:pPr>
+<w:endnotes xmlns:wpc="http://schemas.microsoft.com/office/word/2010/wordprocessingCanvas" xmlns:mc="http://schemas.openxmlformats.org/markup-compatibility/2006" xmlns:o="urn:schemas-microsoft-com:office:office" xmlns:r="http://schemas.openxmlformats.org/officeDocument/2006/relationships" xmlns:m="http://schemas.openxmlformats.org/officeDocument/2006/math" xmlns:v="urn:schemas-microsoft-com:vml" xmlns:wp14="http://schemas.microsoft.com/office/word/2010/wordprocessingDrawing" xmlns:wp="http://schemas.openxmlformats.org/drawingml/2006/wordprocessingDrawing" xmlns:w10="urn:schemas-microsoft-com:office:word" xmlns:w="http://schemas.openxmlformats.org/wordprocessingml/2006/main" xmlns:w14="http://schemas.microsoft.com/office/word/2010/wordml" xmlns:wpg="http://schemas.microsoft.com/office/word/2010/wordprocessingGroup" xmlns:wpi="http://schemas.microsoft.com/office/word/2010/wordprocessingInk" xmlns:wne="http://schemas.microsoft.com/office/word/2006/wordml" xmlns:wps="http://schemas.microsoft.com/office/word/2010/wordprocessingShape" mc:Ignorable="w14 wp14">
+  <w:endnote w:type="separator" w:id="-1">
+    <w:p>
       <w:r>
         <w:separator/>
       </w:r>
     </w:p>
   </w:endnote>
-  <w:endnote w:type="continuationSeparator" w:id="1">
-    <w:p>
-      <w:pPr>
-        <w:spacing w:line="240" w:lineRule="auto"/>
-      </w:pPr>
+  <w:endnote w:type="continuationSeparator" w:id="0">
+    <w:p>
       <w:r>
         <w:continuationSeparator/>
       </w:r>
@@ -625,22 +577,16 @@
 </file>
 
 <file path=word/footnotes.xml><?xml version="1.0" encoding="utf-8"?>
-<w:footnotes xmlns:wpc="http://schemas.microsoft.com/office/word/2010/wordprocessingCanvas" xmlns:mc="http://schemas.openxmlformats.org/markup-compatibility/2006" xmlns:o="urn:schemas-microsoft-com:office:office" xmlns:r="http://schemas.openxmlformats.org/officeDocument/2006/relationships" xmlns:m="http://schemas.openxmlformats.org/officeDocument/2006/math" xmlns:v="urn:schemas-microsoft-com:vml" xmlns:wp14="http://schemas.microsoft.com/office/word/2010/wordprocessingDrawing" xmlns:wp="http://schemas.openxmlformats.org/drawingml/2006/wordprocessingDrawing" xmlns:w="http://schemas.openxmlformats.org/wordprocessingml/2006/main" xmlns:w14="http://schemas.microsoft.com/office/word/2010/wordml" xmlns:w15="http://schemas.microsoft.com/office/word/2012/wordml" xmlns:w10="urn:schemas-microsoft-com:office:word" xmlns:wpg="http://schemas.microsoft.com/office/word/2010/wordprocessingGroup" xmlns:wpi="http://schemas.microsoft.com/office/word/2010/wordprocessingInk" xmlns:wne="http://schemas.microsoft.com/office/word/2006/wordml" xmlns:wps="http://schemas.microsoft.com/office/word/2010/wordprocessingShape" xmlns:wpsCustomData="http://www.wps.cn/officeDocument/2013/wpsCustomData" mc:Ignorable="w14 w15 wp14">
-  <w:footnote w:type="separator" w:id="0">
-    <w:p>
-      <w:pPr>
-        <w:spacing w:before="0" w:after="0" w:line="240" w:lineRule="auto"/>
-      </w:pPr>
+<w:footnotes xmlns:wpc="http://schemas.microsoft.com/office/word/2010/wordprocessingCanvas" xmlns:mc="http://schemas.openxmlformats.org/markup-compatibility/2006" xmlns:o="urn:schemas-microsoft-com:office:office" xmlns:r="http://schemas.openxmlformats.org/officeDocument/2006/relationships" xmlns:m="http://schemas.openxmlformats.org/officeDocument/2006/math" xmlns:v="urn:schemas-microsoft-com:vml" xmlns:wp14="http://schemas.microsoft.com/office/word/2010/wordprocessingDrawing" xmlns:wp="http://schemas.openxmlformats.org/drawingml/2006/wordprocessingDrawing" xmlns:w10="urn:schemas-microsoft-com:office:word" xmlns:w="http://schemas.openxmlformats.org/wordprocessingml/2006/main" xmlns:w14="http://schemas.microsoft.com/office/word/2010/wordml" xmlns:wpg="http://schemas.microsoft.com/office/word/2010/wordprocessingGroup" xmlns:wpi="http://schemas.microsoft.com/office/word/2010/wordprocessingInk" xmlns:wne="http://schemas.microsoft.com/office/word/2006/wordml" xmlns:wps="http://schemas.microsoft.com/office/word/2010/wordprocessingShape" mc:Ignorable="w14 wp14">
+  <w:footnote w:type="separator" w:id="-1">
+    <w:p>
       <w:r>
         <w:separator/>
       </w:r>
     </w:p>
   </w:footnote>
-  <w:footnote w:type="continuationSeparator" w:id="1">
-    <w:p>
-      <w:pPr>
-        <w:spacing w:before="0" w:after="0" w:line="240" w:lineRule="auto"/>
-      </w:pPr>
+  <w:footnote w:type="continuationSeparator" w:id="0">
+    <w:p>
       <w:r>
         <w:continuationSeparator/>
       </w:r>
@@ -650,331 +596,213 @@
 </file>
 
 <file path=word/header1.xml><?xml version="1.0" encoding="utf-8"?>
-<w:hdr xmlns:wpc="http://schemas.microsoft.com/office/word/2010/wordprocessingCanvas" xmlns:mc="http://schemas.openxmlformats.org/markup-compatibility/2006" xmlns:o="urn:schemas-microsoft-com:office:office" xmlns:r="http://schemas.openxmlformats.org/officeDocument/2006/relationships" xmlns:m="http://schemas.openxmlformats.org/officeDocument/2006/math" xmlns:v="urn:schemas-microsoft-com:vml" xmlns:wp14="http://schemas.microsoft.com/office/word/2010/wordprocessingDrawing" xmlns:wp="http://schemas.openxmlformats.org/drawingml/2006/wordprocessingDrawing" xmlns:w10="urn:schemas-microsoft-com:office:word" xmlns:w="http://schemas.openxmlformats.org/wordprocessingml/2006/main" xmlns:w14="http://schemas.microsoft.com/office/word/2010/wordml" xmlns:w15="http://schemas.microsoft.com/office/word/2012/wordml" xmlns:wpg="http://schemas.microsoft.com/office/word/2010/wordprocessingGroup" xmlns:wpi="http://schemas.microsoft.com/office/word/2010/wordprocessingInk" xmlns:wne="http://schemas.microsoft.com/office/word/2006/wordml" xmlns:wps="http://schemas.microsoft.com/office/word/2010/wordprocessingShape" xmlns:wpsCustomData="http://www.wps.cn/officeDocument/2013/wpsCustomData" mc:Ignorable="w14 w15 wp14">
+<w:hdr xmlns:wpc="http://schemas.microsoft.com/office/word/2010/wordprocessingCanvas" xmlns:mc="http://schemas.openxmlformats.org/markup-compatibility/2006" xmlns:o="urn:schemas-microsoft-com:office:office" xmlns:r="http://schemas.openxmlformats.org/officeDocument/2006/relationships" xmlns:m="http://schemas.openxmlformats.org/officeDocument/2006/math" xmlns:v="urn:schemas-microsoft-com:vml" xmlns:wp14="http://schemas.microsoft.com/office/word/2010/wordprocessingDrawing" xmlns:wp="http://schemas.openxmlformats.org/drawingml/2006/wordprocessingDrawing" xmlns:w10="urn:schemas-microsoft-com:office:word" xmlns:w="http://schemas.openxmlformats.org/wordprocessingml/2006/main" xmlns:w14="http://schemas.microsoft.com/office/word/2010/wordml" xmlns:wpg="http://schemas.microsoft.com/office/word/2010/wordprocessingGroup" xmlns:wpi="http://schemas.microsoft.com/office/word/2010/wordprocessingInk" xmlns:wne="http://schemas.microsoft.com/office/word/2006/wordml" xmlns:wps="http://schemas.microsoft.com/office/word/2010/wordprocessingShape" mc:Ignorable="w14 wp14">
   <w:p>
     <w:pPr>
-      <w:pStyle w:val="7"/>
+      <w:pStyle w:val="Header"/>
     </w:pPr>
   </w:p>
   <w:p>
     <w:pPr>
-      <w:pStyle w:val="7"/>
+      <w:pStyle w:val="Header"/>
     </w:pPr>
   </w:p>
   <w:p>
     <w:pPr>
-      <w:pStyle w:val="7"/>
+      <w:pStyle w:val="Header"/>
     </w:pPr>
   </w:p>
   <w:p>
     <w:pPr>
-      <w:pStyle w:val="7"/>
+      <w:pStyle w:val="Header"/>
     </w:pPr>
   </w:p>
   <w:p>
     <w:pPr>
-      <w:pStyle w:val="7"/>
+      <w:pStyle w:val="Header"/>
     </w:pPr>
   </w:p>
   <w:p>
     <w:pPr>
-      <w:pStyle w:val="7"/>
+      <w:pStyle w:val="Header"/>
     </w:pPr>
   </w:p>
   <w:p>
     <w:pPr>
-      <w:pStyle w:val="7"/>
+      <w:pStyle w:val="Header"/>
     </w:pPr>
   </w:p>
   <w:p>
     <w:pPr>
-      <w:pStyle w:val="7"/>
+      <w:pStyle w:val="Header"/>
     </w:pPr>
   </w:p>
 </w:hdr>
 </file>
 
 <file path=word/styles.xml><?xml version="1.0" encoding="utf-8"?>
-<w:styles xmlns:mc="http://schemas.openxmlformats.org/markup-compatibility/2006" xmlns:o="urn:schemas-microsoft-com:office:office" xmlns:r="http://schemas.openxmlformats.org/officeDocument/2006/relationships" xmlns:m="http://schemas.openxmlformats.org/officeDocument/2006/math" xmlns:v="urn:schemas-microsoft-com:vml" xmlns:w="http://schemas.openxmlformats.org/wordprocessingml/2006/main" xmlns:w14="http://schemas.microsoft.com/office/word/2010/wordml" xmlns:w10="urn:schemas-microsoft-com:office:word" xmlns:sl="http://schemas.openxmlformats.org/schemaLibrary/2006/main" xmlns:wpsCustomData="http://www.wps.cn/officeDocument/2013/wpsCustomData" mc:Ignorable="w14">
+<w:styles xmlns:mc="http://schemas.openxmlformats.org/markup-compatibility/2006" xmlns:r="http://schemas.openxmlformats.org/officeDocument/2006/relationships" xmlns:w="http://schemas.openxmlformats.org/wordprocessingml/2006/main" xmlns:w14="http://schemas.microsoft.com/office/word/2010/wordml" mc:Ignorable="w14">
   <w:docDefaults>
     <w:rPrDefault>
       <w:rPr>
-        <w:rFonts w:ascii="Times New Roman" w:hAnsi="Times New Roman" w:eastAsia="SimSun" w:cs="Times New Roman"/>
+        <w:rFonts w:ascii="Times New Roman" w:eastAsia="SimSun" w:hAnsi="Times New Roman" w:cs="Times New Roman"/>
+        <w:lang w:val="en-US" w:eastAsia="en-US" w:bidi="gu-IN"/>
       </w:rPr>
     </w:rPrDefault>
     <w:pPrDefault/>
   </w:docDefaults>
-  <w:latentStyles w:count="260" w:defQFormat="0" w:defUnhideWhenUsed="1" w:defSemiHidden="1" w:defUIPriority="99" w:defLockedState="0">
-    <w:lsdException w:qFormat="1" w:unhideWhenUsed="0" w:uiPriority="0" w:semiHidden="0" w:name="Normal"/>
-    <w:lsdException w:qFormat="1" w:unhideWhenUsed="0" w:uiPriority="9" w:semiHidden="0" w:name="heading 1"/>
-    <w:lsdException w:qFormat="1" w:unhideWhenUsed="0" w:uiPriority="0" w:semiHidden="0" w:name="heading 2"/>
-    <w:lsdException w:qFormat="1" w:unhideWhenUsed="0" w:uiPriority="0" w:semiHidden="0" w:name="heading 3"/>
-    <w:lsdException w:qFormat="1" w:uiPriority="9" w:name="heading 4"/>
-    <w:lsdException w:qFormat="1" w:uiPriority="9" w:name="heading 5"/>
-    <w:lsdException w:qFormat="1" w:uiPriority="9" w:name="heading 6"/>
-    <w:lsdException w:qFormat="1" w:uiPriority="9" w:name="heading 7"/>
-    <w:lsdException w:qFormat="1" w:uiPriority="9" w:name="heading 8"/>
-    <w:lsdException w:qFormat="1" w:uiPriority="9" w:name="heading 9"/>
-    <w:lsdException w:uiPriority="99" w:name="index 1"/>
-    <w:lsdException w:uiPriority="99" w:name="index 2"/>
-    <w:lsdException w:uiPriority="99" w:name="index 3"/>
-    <w:lsdException w:uiPriority="99" w:name="index 4"/>
-    <w:lsdException w:uiPriority="99" w:name="index 5"/>
-    <w:lsdException w:uiPriority="99" w:name="index 6"/>
-    <w:lsdException w:uiPriority="99" w:name="index 7"/>
-    <w:lsdException w:uiPriority="99" w:name="index 8"/>
-    <w:lsdException w:uiPriority="99" w:name="index 9"/>
-    <w:lsdException w:uiPriority="39" w:name="toc 1"/>
-    <w:lsdException w:uiPriority="39" w:name="toc 2"/>
-    <w:lsdException w:uiPriority="39" w:name="toc 3"/>
-    <w:lsdException w:uiPriority="39" w:name="toc 4"/>
-    <w:lsdException w:uiPriority="39" w:name="toc 5"/>
-    <w:lsdException w:uiPriority="39" w:name="toc 6"/>
-    <w:lsdException w:uiPriority="39" w:name="toc 7"/>
-    <w:lsdException w:uiPriority="39" w:name="toc 8"/>
-    <w:lsdException w:uiPriority="39" w:name="toc 9"/>
-    <w:lsdException w:uiPriority="99" w:name="Normal Indent"/>
-    <w:lsdException w:uiPriority="99" w:name="footnote text"/>
-    <w:lsdException w:uiPriority="99" w:name="annotation text"/>
-    <w:lsdException w:qFormat="1" w:unhideWhenUsed="0" w:uiPriority="0" w:semiHidden="0" w:name="header"/>
-    <w:lsdException w:qFormat="1" w:unhideWhenUsed="0" w:uiPriority="0" w:semiHidden="0" w:name="footer"/>
-    <w:lsdException w:uiPriority="99" w:name="index heading"/>
-    <w:lsdException w:qFormat="1" w:uiPriority="35" w:name="caption"/>
-    <w:lsdException w:uiPriority="99" w:name="table of figures"/>
-    <w:lsdException w:uiPriority="99" w:name="envelope address"/>
-    <w:lsdException w:uiPriority="99" w:name="envelope return"/>
-    <w:lsdException w:uiPriority="99" w:name="footnote reference"/>
-    <w:lsdException w:uiPriority="99" w:name="annotation reference"/>
-    <w:lsdException w:uiPriority="99" w:name="line number"/>
-    <w:lsdException w:uiPriority="99" w:name="page number"/>
-    <w:lsdException w:uiPriority="99" w:name="endnote reference"/>
-    <w:lsdException w:uiPriority="99" w:name="endnote text"/>
-    <w:lsdException w:uiPriority="99" w:name="table of authorities"/>
-    <w:lsdException w:uiPriority="99" w:name="macro"/>
-    <w:lsdException w:uiPriority="99" w:name="toa heading"/>
-    <w:lsdException w:uiPriority="99" w:name="List"/>
-    <w:lsdException w:uiPriority="99" w:name="List Bullet"/>
-    <w:lsdException w:uiPriority="99" w:name="List Number"/>
-    <w:lsdException w:uiPriority="99" w:name="List 2"/>
-    <w:lsdException w:uiPriority="99" w:name="List 3"/>
-    <w:lsdException w:uiPriority="99" w:name="List 4"/>
-    <w:lsdException w:uiPriority="99" w:name="List 5"/>
-    <w:lsdException w:uiPriority="99" w:name="List Bullet 2"/>
-    <w:lsdException w:uiPriority="99" w:name="List Bullet 3"/>
-    <w:lsdException w:uiPriority="99" w:name="List Bullet 4"/>
-    <w:lsdException w:uiPriority="99" w:name="List Bullet 5"/>
-    <w:lsdException w:uiPriority="99" w:name="List Number 2"/>
-    <w:lsdException w:uiPriority="99" w:name="List Number 3"/>
-    <w:lsdException w:uiPriority="99" w:name="List Number 4"/>
-    <w:lsdException w:uiPriority="99" w:name="List Number 5"/>
-    <w:lsdException w:qFormat="1" w:unhideWhenUsed="0" w:uiPriority="10" w:semiHidden="0" w:name="Title"/>
-    <w:lsdException w:uiPriority="99" w:name="Closing"/>
-    <w:lsdException w:uiPriority="99" w:name="Signature"/>
-    <w:lsdException w:uiPriority="1" w:name="Default Paragraph Font"/>
-    <w:lsdException w:uiPriority="99" w:name="Body Text"/>
-    <w:lsdException w:uiPriority="99" w:name="Body Text Indent"/>
-    <w:lsdException w:uiPriority="99" w:name="List Continue"/>
-    <w:lsdException w:uiPriority="99" w:name="List Continue 2"/>
-    <w:lsdException w:uiPriority="99" w:name="List Continue 3"/>
-    <w:lsdException w:uiPriority="99" w:name="List Continue 4"/>
-    <w:lsdException w:uiPriority="99" w:name="List Continue 5"/>
-    <w:lsdException w:uiPriority="99" w:name="Message Header"/>
-    <w:lsdException w:qFormat="1" w:unhideWhenUsed="0" w:uiPriority="11" w:semiHidden="0" w:name="Subtitle"/>
-    <w:lsdException w:uiPriority="99" w:name="Salutation"/>
-    <w:lsdException w:uiPriority="99" w:name="Date"/>
-    <w:lsdException w:uiPriority="99" w:name="Body Text First Indent"/>
-    <w:lsdException w:uiPriority="99" w:name="Body Text First Indent 2"/>
-    <w:lsdException w:uiPriority="99" w:name="Note Heading"/>
-    <w:lsdException w:uiPriority="99" w:name="Body Text 2"/>
-    <w:lsdException w:uiPriority="99" w:name="Body Text 3"/>
-    <w:lsdException w:uiPriority="99" w:name="Body Text Indent 2"/>
-    <w:lsdException w:uiPriority="99" w:name="Body Text Indent 3"/>
-    <w:lsdException w:uiPriority="99" w:name="Block Text"/>
-    <w:lsdException w:uiPriority="99" w:name="Hyperlink"/>
-    <w:lsdException w:uiPriority="99" w:name="FollowedHyperlink"/>
-    <w:lsdException w:qFormat="1" w:unhideWhenUsed="0" w:uiPriority="22" w:semiHidden="0" w:name="Strong"/>
-    <w:lsdException w:qFormat="1" w:unhideWhenUsed="0" w:uiPriority="20" w:semiHidden="0" w:name="Emphasis"/>
-    <w:lsdException w:uiPriority="99" w:name="Document Map"/>
-    <w:lsdException w:uiPriority="99" w:name="Plain Text"/>
-    <w:lsdException w:uiPriority="99" w:name="E-mail Signature"/>
-    <w:lsdException w:uiPriority="99" w:name="Normal (Web)"/>
-    <w:lsdException w:uiPriority="99" w:name="HTML Acronym"/>
-    <w:lsdException w:uiPriority="99" w:name="HTML Address"/>
-    <w:lsdException w:uiPriority="99" w:name="HTML Cite"/>
-    <w:lsdException w:uiPriority="99" w:name="HTML Code"/>
-    <w:lsdException w:uiPriority="99" w:name="HTML Definition"/>
-    <w:lsdException w:uiPriority="99" w:name="HTML Keyboard"/>
-    <w:lsdException w:uiPriority="99" w:name="HTML Preformatted"/>
-    <w:lsdException w:uiPriority="99" w:name="HTML Sample"/>
-    <w:lsdException w:uiPriority="99" w:name="HTML Typewriter"/>
-    <w:lsdException w:uiPriority="99" w:name="HTML Variable"/>
-    <w:lsdException w:qFormat="1" w:uiPriority="99" w:name="Normal Table"/>
-    <w:lsdException w:uiPriority="99" w:name="annotation subject"/>
-    <w:lsdException w:uiPriority="99" w:name="Table Simple 1"/>
-    <w:lsdException w:uiPriority="99" w:name="Table Simple 2"/>
-    <w:lsdException w:uiPriority="99" w:name="Table Simple 3"/>
-    <w:lsdException w:uiPriority="99" w:name="Table Classic 1"/>
-    <w:lsdException w:uiPriority="99" w:name="Table Classic 2"/>
-    <w:lsdException w:uiPriority="99" w:name="Table Classic 3"/>
-    <w:lsdException w:uiPriority="99" w:name="Table Classic 4"/>
-    <w:lsdException w:uiPriority="99" w:name="Table Colorful 1"/>
-    <w:lsdException w:uiPriority="99" w:name="Table Colorful 2"/>
-    <w:lsdException w:uiPriority="99" w:name="Table Colorful 3"/>
-    <w:lsdException w:uiPriority="99" w:name="Table Columns 1"/>
-    <w:lsdException w:uiPriority="99" w:name="Table Columns 2"/>
-    <w:lsdException w:uiPriority="99" w:name="Table Columns 3"/>
-    <w:lsdException w:uiPriority="99" w:name="Table Columns 4"/>
-    <w:lsdException w:uiPriority="99" w:name="Table Columns 5"/>
-    <w:lsdException w:uiPriority="99" w:name="Table Grid 1"/>
-    <w:lsdException w:uiPriority="99" w:name="Table Grid 2"/>
-    <w:lsdException w:uiPriority="99" w:name="Table Grid 3"/>
-    <w:lsdException w:uiPriority="99" w:name="Table Grid 4"/>
-    <w:lsdException w:uiPriority="99" w:name="Table Grid 5"/>
-    <w:lsdException w:uiPriority="99" w:name="Table Grid 6"/>
-    <w:lsdException w:uiPriority="99" w:name="Table Grid 7"/>
-    <w:lsdException w:uiPriority="99" w:name="Table Grid 8"/>
-    <w:lsdException w:uiPriority="99" w:name="Table List 1"/>
-    <w:lsdException w:uiPriority="99" w:name="Table List 2"/>
-    <w:lsdException w:uiPriority="99" w:name="Table List 3"/>
-    <w:lsdException w:uiPriority="99" w:name="Table List 4"/>
-    <w:lsdException w:uiPriority="99" w:name="Table List 5"/>
-    <w:lsdException w:uiPriority="99" w:name="Table List 6"/>
-    <w:lsdException w:uiPriority="99" w:name="Table List 7"/>
-    <w:lsdException w:uiPriority="99" w:name="Table List 8"/>
-    <w:lsdException w:uiPriority="99" w:name="Table 3D effects 1"/>
-    <w:lsdException w:uiPriority="99" w:name="Table 3D effects 2"/>
-    <w:lsdException w:uiPriority="99" w:name="Table 3D effects 3"/>
-    <w:lsdException w:uiPriority="99" w:name="Table Contemporary"/>
-    <w:lsdException w:uiPriority="99" w:name="Table Elegant"/>
-    <w:lsdException w:uiPriority="99" w:name="Table Professional"/>
-    <w:lsdException w:uiPriority="99" w:name="Table Subtle 1"/>
-    <w:lsdException w:uiPriority="99" w:name="Table Subtle 2"/>
-    <w:lsdException w:uiPriority="99" w:name="Table Web 1"/>
-    <w:lsdException w:uiPriority="99" w:name="Table Web 2"/>
-    <w:lsdException w:uiPriority="99" w:name="Table Web 3"/>
-    <w:lsdException w:uiPriority="99" w:name="Balloon Text"/>
-    <w:lsdException w:unhideWhenUsed="0" w:uiPriority="59" w:semiHidden="0" w:name="Table Grid"/>
-    <w:lsdException w:uiPriority="99" w:name="Table Theme"/>
-    <w:lsdException w:unhideWhenUsed="0" w:uiPriority="60" w:semiHidden="0" w:name="Light Shading"/>
-    <w:lsdException w:unhideWhenUsed="0" w:uiPriority="61" w:semiHidden="0" w:name="Light List"/>
-    <w:lsdException w:unhideWhenUsed="0" w:uiPriority="62" w:semiHidden="0" w:name="Light Grid"/>
-    <w:lsdException w:unhideWhenUsed="0" w:uiPriority="63" w:semiHidden="0" w:name="Medium Shading 1"/>
-    <w:lsdException w:unhideWhenUsed="0" w:uiPriority="64" w:semiHidden="0" w:name="Medium Shading 2"/>
-    <w:lsdException w:unhideWhenUsed="0" w:uiPriority="65" w:semiHidden="0" w:name="Medium List 1"/>
-    <w:lsdException w:unhideWhenUsed="0" w:uiPriority="66" w:semiHidden="0" w:name="Medium List 2"/>
-    <w:lsdException w:unhideWhenUsed="0" w:uiPriority="67" w:semiHidden="0" w:name="Medium Grid 1"/>
-    <w:lsdException w:unhideWhenUsed="0" w:uiPriority="68" w:semiHidden="0" w:name="Medium Grid 2"/>
-    <w:lsdException w:unhideWhenUsed="0" w:uiPriority="69" w:semiHidden="0" w:name="Medium Grid 3"/>
-    <w:lsdException w:unhideWhenUsed="0" w:uiPriority="70" w:semiHidden="0" w:name="Dark List"/>
-    <w:lsdException w:unhideWhenUsed="0" w:uiPriority="71" w:semiHidden="0" w:name="Colorful Shading"/>
-    <w:lsdException w:unhideWhenUsed="0" w:uiPriority="72" w:semiHidden="0" w:name="Colorful List"/>
-    <w:lsdException w:unhideWhenUsed="0" w:uiPriority="73" w:semiHidden="0" w:name="Colorful Grid"/>
-    <w:lsdException w:unhideWhenUsed="0" w:uiPriority="60" w:semiHidden="0" w:name="Light Shading Accent 1"/>
-    <w:lsdException w:unhideWhenUsed="0" w:uiPriority="61" w:semiHidden="0" w:name="Light List Accent 1"/>
-    <w:lsdException w:unhideWhenUsed="0" w:uiPriority="62" w:semiHidden="0" w:name="Light Grid Accent 1"/>
-    <w:lsdException w:unhideWhenUsed="0" w:uiPriority="63" w:semiHidden="0" w:name="Medium Shading 1 Accent 1"/>
-    <w:lsdException w:unhideWhenUsed="0" w:uiPriority="64" w:semiHidden="0" w:name="Medium Shading 2 Accent 1"/>
-    <w:lsdException w:unhideWhenUsed="0" w:uiPriority="65" w:semiHidden="0" w:name="Medium List 1 Accent 1"/>
-    <w:lsdException w:unhideWhenUsed="0" w:uiPriority="66" w:semiHidden="0" w:name="Medium List 2 Accent 1"/>
-    <w:lsdException w:unhideWhenUsed="0" w:uiPriority="67" w:semiHidden="0" w:name="Medium Grid 1 Accent 1"/>
-    <w:lsdException w:unhideWhenUsed="0" w:uiPriority="68" w:semiHidden="0" w:name="Medium Grid 2 Accent 1"/>
-    <w:lsdException w:unhideWhenUsed="0" w:uiPriority="69" w:semiHidden="0" w:name="Medium Grid 3 Accent 1"/>
-    <w:lsdException w:unhideWhenUsed="0" w:uiPriority="70" w:semiHidden="0" w:name="Dark List Accent 1"/>
-    <w:lsdException w:unhideWhenUsed="0" w:uiPriority="71" w:semiHidden="0" w:name="Colorful Shading Accent 1"/>
-    <w:lsdException w:unhideWhenUsed="0" w:uiPriority="72" w:semiHidden="0" w:name="Colorful List Accent 1"/>
-    <w:lsdException w:unhideWhenUsed="0" w:uiPriority="73" w:semiHidden="0" w:name="Colorful Grid Accent 1"/>
-    <w:lsdException w:unhideWhenUsed="0" w:uiPriority="60" w:semiHidden="0" w:name="Light Shading Accent 2"/>
-    <w:lsdException w:unhideWhenUsed="0" w:uiPriority="61" w:semiHidden="0" w:name="Light List Accent 2"/>
-    <w:lsdException w:unhideWhenUsed="0" w:uiPriority="62" w:semiHidden="0" w:name="Light Grid Accent 2"/>
-    <w:lsdException w:unhideWhenUsed="0" w:uiPriority="63" w:semiHidden="0" w:name="Medium Shading 1 Accent 2"/>
-    <w:lsdException w:unhideWhenUsed="0" w:uiPriority="64" w:semiHidden="0" w:name="Medium Shading 2 Accent 2"/>
-    <w:lsdException w:unhideWhenUsed="0" w:uiPriority="65" w:semiHidden="0" w:name="Medium List 1 Accent 2"/>
-    <w:lsdException w:unhideWhenUsed="0" w:uiPriority="66" w:semiHidden="0" w:name="Medium List 2 Accent 2"/>
-    <w:lsdException w:unhideWhenUsed="0" w:uiPriority="67" w:semiHidden="0" w:name="Medium Grid 1 Accent 2"/>
-    <w:lsdException w:unhideWhenUsed="0" w:uiPriority="68" w:semiHidden="0" w:name="Medium Grid 2 Accent 2"/>
-    <w:lsdException w:unhideWhenUsed="0" w:uiPriority="69" w:semiHidden="0" w:name="Medium Grid 3 Accent 2"/>
-    <w:lsdException w:unhideWhenUsed="0" w:uiPriority="70" w:semiHidden="0" w:name="Dark List Accent 2"/>
-    <w:lsdException w:unhideWhenUsed="0" w:uiPriority="71" w:semiHidden="0" w:name="Colorful Shading Accent 2"/>
-    <w:lsdException w:unhideWhenUsed="0" w:uiPriority="72" w:semiHidden="0" w:name="Colorful List Accent 2"/>
-    <w:lsdException w:unhideWhenUsed="0" w:uiPriority="73" w:semiHidden="0" w:name="Colorful Grid Accent 2"/>
-    <w:lsdException w:unhideWhenUsed="0" w:uiPriority="60" w:semiHidden="0" w:name="Light Shading Accent 3"/>
-    <w:lsdException w:unhideWhenUsed="0" w:uiPriority="61" w:semiHidden="0" w:name="Light List Accent 3"/>
-    <w:lsdException w:unhideWhenUsed="0" w:uiPriority="62" w:semiHidden="0" w:name="Light Grid Accent 3"/>
-    <w:lsdException w:unhideWhenUsed="0" w:uiPriority="63" w:semiHidden="0" w:name="Medium Shading 1 Accent 3"/>
-    <w:lsdException w:unhideWhenUsed="0" w:uiPriority="64" w:semiHidden="0" w:name="Medium Shading 2 Accent 3"/>
-    <w:lsdException w:unhideWhenUsed="0" w:uiPriority="65" w:semiHidden="0" w:name="Medium List 1 Accent 3"/>
-    <w:lsdException w:unhideWhenUsed="0" w:uiPriority="66" w:semiHidden="0" w:name="Medium List 2 Accent 3"/>
-    <w:lsdException w:unhideWhenUsed="0" w:uiPriority="67" w:semiHidden="0" w:name="Medium Grid 1 Accent 3"/>
-    <w:lsdException w:unhideWhenUsed="0" w:uiPriority="68" w:semiHidden="0" w:name="Medium Grid 2 Accent 3"/>
-    <w:lsdException w:unhideWhenUsed="0" w:uiPriority="69" w:semiHidden="0" w:name="Medium Grid 3 Accent 3"/>
-    <w:lsdException w:unhideWhenUsed="0" w:uiPriority="70" w:semiHidden="0" w:name="Dark List Accent 3"/>
-    <w:lsdException w:unhideWhenUsed="0" w:uiPriority="71" w:semiHidden="0" w:name="Colorful Shading Accent 3"/>
-    <w:lsdException w:unhideWhenUsed="0" w:uiPriority="72" w:semiHidden="0" w:name="Colorful List Accent 3"/>
-    <w:lsdException w:unhideWhenUsed="0" w:uiPriority="73" w:semiHidden="0" w:name="Colorful Grid Accent 3"/>
-    <w:lsdException w:unhideWhenUsed="0" w:uiPriority="60" w:semiHidden="0" w:name="Light Shading Accent 4"/>
-    <w:lsdException w:unhideWhenUsed="0" w:uiPriority="61" w:semiHidden="0" w:name="Light List Accent 4"/>
-    <w:lsdException w:unhideWhenUsed="0" w:uiPriority="62" w:semiHidden="0" w:name="Light Grid Accent 4"/>
-    <w:lsdException w:unhideWhenUsed="0" w:uiPriority="63" w:semiHidden="0" w:name="Medium Shading 1 Accent 4"/>
-    <w:lsdException w:unhideWhenUsed="0" w:uiPriority="64" w:semiHidden="0" w:name="Medium Shading 2 Accent 4"/>
-    <w:lsdException w:unhideWhenUsed="0" w:uiPriority="65" w:semiHidden="0" w:name="Medium List 1 Accent 4"/>
-    <w:lsdException w:unhideWhenUsed="0" w:uiPriority="66" w:semiHidden="0" w:name="Medium List 2 Accent 4"/>
-    <w:lsdException w:unhideWhenUsed="0" w:uiPriority="67" w:semiHidden="0" w:name="Medium Grid 1 Accent 4"/>
-    <w:lsdException w:unhideWhenUsed="0" w:uiPriority="68" w:semiHidden="0" w:name="Medium Grid 2 Accent 4"/>
-    <w:lsdException w:unhideWhenUsed="0" w:uiPriority="69" w:semiHidden="0" w:name="Medium Grid 3 Accent 4"/>
-    <w:lsdException w:unhideWhenUsed="0" w:uiPriority="70" w:semiHidden="0" w:name="Dark List Accent 4"/>
-    <w:lsdException w:unhideWhenUsed="0" w:uiPriority="71" w:semiHidden="0" w:name="Colorful Shading Accent 4"/>
-    <w:lsdException w:unhideWhenUsed="0" w:uiPriority="72" w:semiHidden="0" w:name="Colorful List Accent 4"/>
-    <w:lsdException w:unhideWhenUsed="0" w:uiPriority="73" w:semiHidden="0" w:name="Colorful Grid Accent 4"/>
-    <w:lsdException w:unhideWhenUsed="0" w:uiPriority="60" w:semiHidden="0" w:name="Light Shading Accent 5"/>
-    <w:lsdException w:unhideWhenUsed="0" w:uiPriority="61" w:semiHidden="0" w:name="Light List Accent 5"/>
-    <w:lsdException w:unhideWhenUsed="0" w:uiPriority="62" w:semiHidden="0" w:name="Light Grid Accent 5"/>
-    <w:lsdException w:unhideWhenUsed="0" w:uiPriority="63" w:semiHidden="0" w:name="Medium Shading 1 Accent 5"/>
-    <w:lsdException w:unhideWhenUsed="0" w:uiPriority="64" w:semiHidden="0" w:name="Medium Shading 2 Accent 5"/>
-    <w:lsdException w:unhideWhenUsed="0" w:uiPriority="65" w:semiHidden="0" w:name="Medium List 1 Accent 5"/>
-    <w:lsdException w:unhideWhenUsed="0" w:uiPriority="66" w:semiHidden="0" w:name="Medium List 2 Accent 5"/>
-    <w:lsdException w:unhideWhenUsed="0" w:uiPriority="67" w:semiHidden="0" w:name="Medium Grid 1 Accent 5"/>
-    <w:lsdException w:unhideWhenUsed="0" w:uiPriority="68" w:semiHidden="0" w:name="Medium Grid 2 Accent 5"/>
-    <w:lsdException w:unhideWhenUsed="0" w:uiPriority="69" w:semiHidden="0" w:name="Medium Grid 3 Accent 5"/>
-    <w:lsdException w:unhideWhenUsed="0" w:uiPriority="70" w:semiHidden="0" w:name="Dark List Accent 5"/>
-    <w:lsdException w:unhideWhenUsed="0" w:uiPriority="71" w:semiHidden="0" w:name="Colorful Shading Accent 5"/>
-    <w:lsdException w:unhideWhenUsed="0" w:uiPriority="72" w:semiHidden="0" w:name="Colorful List Accent 5"/>
-    <w:lsdException w:unhideWhenUsed="0" w:uiPriority="73" w:semiHidden="0" w:name="Colorful Grid Accent 5"/>
-    <w:lsdException w:unhideWhenUsed="0" w:uiPriority="60" w:semiHidden="0" w:name="Light Shading Accent 6"/>
-    <w:lsdException w:unhideWhenUsed="0" w:uiPriority="61" w:semiHidden="0" w:name="Light List Accent 6"/>
-    <w:lsdException w:unhideWhenUsed="0" w:uiPriority="62" w:semiHidden="0" w:name="Light Grid Accent 6"/>
-    <w:lsdException w:unhideWhenUsed="0" w:uiPriority="63" w:semiHidden="0" w:name="Medium Shading 1 Accent 6"/>
-    <w:lsdException w:unhideWhenUsed="0" w:uiPriority="64" w:semiHidden="0" w:name="Medium Shading 2 Accent 6"/>
-    <w:lsdException w:unhideWhenUsed="0" w:uiPriority="65" w:semiHidden="0" w:name="Medium List 1 Accent 6"/>
-    <w:lsdException w:unhideWhenUsed="0" w:uiPriority="66" w:semiHidden="0" w:name="Medium List 2 Accent 6"/>
-    <w:lsdException w:unhideWhenUsed="0" w:uiPriority="67" w:semiHidden="0" w:name="Medium Grid 1 Accent 6"/>
-    <w:lsdException w:unhideWhenUsed="0" w:uiPriority="68" w:semiHidden="0" w:name="Medium Grid 2 Accent 6"/>
-    <w:lsdException w:unhideWhenUsed="0" w:uiPriority="69" w:semiHidden="0" w:name="Medium Grid 3 Accent 6"/>
-    <w:lsdException w:unhideWhenUsed="0" w:uiPriority="70" w:semiHidden="0" w:name="Dark List Accent 6"/>
-    <w:lsdException w:unhideWhenUsed="0" w:uiPriority="71" w:semiHidden="0" w:name="Colorful Shading Accent 6"/>
-    <w:lsdException w:unhideWhenUsed="0" w:uiPriority="72" w:semiHidden="0" w:name="Colorful List Accent 6"/>
-    <w:lsdException w:unhideWhenUsed="0" w:uiPriority="73" w:semiHidden="0" w:name="Colorful Grid Accent 6"/>
+  <w:latentStyles w:defLockedState="0" w:defUIPriority="99" w:defSemiHidden="1" w:defUnhideWhenUsed="1" w:defQFormat="0" w:count="267">
+    <w:lsdException w:name="Normal" w:semiHidden="0" w:uiPriority="0" w:unhideWhenUsed="0" w:qFormat="1"/>
+    <w:lsdException w:name="heading 1" w:semiHidden="0" w:uiPriority="9" w:unhideWhenUsed="0" w:qFormat="1"/>
+    <w:lsdException w:name="heading 2" w:semiHidden="0" w:uiPriority="0" w:unhideWhenUsed="0" w:qFormat="1"/>
+    <w:lsdException w:name="heading 3" w:semiHidden="0" w:uiPriority="0" w:unhideWhenUsed="0" w:qFormat="1"/>
+    <w:lsdException w:name="heading 4" w:uiPriority="9" w:qFormat="1"/>
+    <w:lsdException w:name="heading 5" w:uiPriority="9" w:qFormat="1"/>
+    <w:lsdException w:name="heading 6" w:uiPriority="9" w:qFormat="1"/>
+    <w:lsdException w:name="heading 7" w:uiPriority="9" w:qFormat="1"/>
+    <w:lsdException w:name="heading 8" w:uiPriority="9" w:qFormat="1"/>
+    <w:lsdException w:name="heading 9" w:uiPriority="9" w:qFormat="1"/>
+    <w:lsdException w:name="toc 1" w:uiPriority="39"/>
+    <w:lsdException w:name="toc 2" w:uiPriority="39"/>
+    <w:lsdException w:name="toc 3" w:uiPriority="39"/>
+    <w:lsdException w:name="toc 4" w:uiPriority="39"/>
+    <w:lsdException w:name="toc 5" w:uiPriority="39"/>
+    <w:lsdException w:name="toc 6" w:uiPriority="39"/>
+    <w:lsdException w:name="toc 7" w:uiPriority="39"/>
+    <w:lsdException w:name="toc 8" w:uiPriority="39"/>
+    <w:lsdException w:name="toc 9" w:uiPriority="39"/>
+    <w:lsdException w:name="header" w:semiHidden="0" w:uiPriority="0" w:unhideWhenUsed="0" w:qFormat="1"/>
+    <w:lsdException w:name="footer" w:semiHidden="0" w:uiPriority="0" w:unhideWhenUsed="0" w:qFormat="1"/>
+    <w:lsdException w:name="caption" w:uiPriority="35" w:qFormat="1"/>
+    <w:lsdException w:name="Title" w:semiHidden="0" w:uiPriority="10" w:unhideWhenUsed="0" w:qFormat="1"/>
+    <w:lsdException w:name="Default Paragraph Font" w:uiPriority="1"/>
+    <w:lsdException w:name="Subtitle" w:semiHidden="0" w:uiPriority="11" w:unhideWhenUsed="0" w:qFormat="1"/>
+    <w:lsdException w:name="Strong" w:semiHidden="0" w:uiPriority="22" w:unhideWhenUsed="0" w:qFormat="1"/>
+    <w:lsdException w:name="Emphasis" w:semiHidden="0" w:uiPriority="20" w:unhideWhenUsed="0" w:qFormat="1"/>
+    <w:lsdException w:name="Normal Table" w:qFormat="1"/>
+    <w:lsdException w:name="Table Grid" w:semiHidden="0" w:uiPriority="59" w:unhideWhenUsed="0"/>
+    <w:lsdException w:name="Light Shading" w:semiHidden="0" w:uiPriority="60" w:unhideWhenUsed="0"/>
+    <w:lsdException w:name="Light List" w:semiHidden="0" w:uiPriority="61" w:unhideWhenUsed="0"/>
+    <w:lsdException w:name="Light Grid" w:semiHidden="0" w:uiPriority="62" w:unhideWhenUsed="0"/>
+    <w:lsdException w:name="Medium Shading 1" w:semiHidden="0" w:uiPriority="63" w:unhideWhenUsed="0"/>
+    <w:lsdException w:name="Medium Shading 2" w:semiHidden="0" w:uiPriority="64" w:unhideWhenUsed="0"/>
+    <w:lsdException w:name="Medium List 1" w:semiHidden="0" w:uiPriority="65" w:unhideWhenUsed="0"/>
+    <w:lsdException w:name="Medium List 2" w:semiHidden="0" w:uiPriority="66" w:unhideWhenUsed="0"/>
+    <w:lsdException w:name="Medium Grid 1" w:semiHidden="0" w:uiPriority="67" w:unhideWhenUsed="0"/>
+    <w:lsdException w:name="Medium Grid 2" w:semiHidden="0" w:uiPriority="68" w:unhideWhenUsed="0"/>
+    <w:lsdException w:name="Medium Grid 3" w:semiHidden="0" w:uiPriority="69" w:unhideWhenUsed="0"/>
+    <w:lsdException w:name="Dark List" w:semiHidden="0" w:uiPriority="70" w:unhideWhenUsed="0"/>
+    <w:lsdException w:name="Colorful Shading" w:semiHidden="0" w:uiPriority="71" w:unhideWhenUsed="0"/>
+    <w:lsdException w:name="Colorful List" w:semiHidden="0" w:uiPriority="72" w:unhideWhenUsed="0"/>
+    <w:lsdException w:name="Colorful Grid" w:semiHidden="0" w:uiPriority="73" w:unhideWhenUsed="0"/>
+    <w:lsdException w:name="Light Shading Accent 1" w:semiHidden="0" w:uiPriority="60" w:unhideWhenUsed="0"/>
+    <w:lsdException w:name="Light List Accent 1" w:semiHidden="0" w:uiPriority="61" w:unhideWhenUsed="0"/>
+    <w:lsdException w:name="Light Grid Accent 1" w:semiHidden="0" w:uiPriority="62" w:unhideWhenUsed="0"/>
+    <w:lsdException w:name="Medium Shading 1 Accent 1" w:semiHidden="0" w:uiPriority="63" w:unhideWhenUsed="0"/>
+    <w:lsdException w:name="Medium Shading 2 Accent 1" w:semiHidden="0" w:uiPriority="64" w:unhideWhenUsed="0"/>
+    <w:lsdException w:name="Medium List 1 Accent 1" w:semiHidden="0" w:uiPriority="65" w:unhideWhenUsed="0"/>
+    <w:lsdException w:name="Medium List 2 Accent 1" w:semiHidden="0" w:uiPriority="66" w:unhideWhenUsed="0"/>
+    <w:lsdException w:name="Medium Grid 1 Accent 1" w:semiHidden="0" w:uiPriority="67" w:unhideWhenUsed="0"/>
+    <w:lsdException w:name="Medium Grid 2 Accent 1" w:semiHidden="0" w:uiPriority="68" w:unhideWhenUsed="0"/>
+    <w:lsdException w:name="Medium Grid 3 Accent 1" w:semiHidden="0" w:uiPriority="69" w:unhideWhenUsed="0"/>
+    <w:lsdException w:name="Dark List Accent 1" w:semiHidden="0" w:uiPriority="70" w:unhideWhenUsed="0"/>
+    <w:lsdException w:name="Colorful Shading Accent 1" w:semiHidden="0" w:uiPriority="71" w:unhideWhenUsed="0"/>
+    <w:lsdException w:name="Colorful List Accent 1" w:semiHidden="0" w:uiPriority="72" w:unhideWhenUsed="0"/>
+    <w:lsdException w:name="Colorful Grid Accent 1" w:semiHidden="0" w:uiPriority="73" w:unhideWhenUsed="0"/>
+    <w:lsdException w:name="Light Shading Accent 2" w:semiHidden="0" w:uiPriority="60" w:unhideWhenUsed="0"/>
+    <w:lsdException w:name="Light List Accent 2" w:semiHidden="0" w:uiPriority="61" w:unhideWhenUsed="0"/>
+    <w:lsdException w:name="Light Grid Accent 2" w:semiHidden="0" w:uiPriority="62" w:unhideWhenUsed="0"/>
+    <w:lsdException w:name="Medium Shading 1 Accent 2" w:semiHidden="0" w:uiPriority="63" w:unhideWhenUsed="0"/>
+    <w:lsdException w:name="Medium Shading 2 Accent 2" w:semiHidden="0" w:uiPriority="64" w:unhideWhenUsed="0"/>
+    <w:lsdException w:name="Medium List 1 Accent 2" w:semiHidden="0" w:uiPriority="65" w:unhideWhenUsed="0"/>
+    <w:lsdException w:name="Medium List 2 Accent 2" w:semiHidden="0" w:uiPriority="66" w:unhideWhenUsed="0"/>
+    <w:lsdException w:name="Medium Grid 1 Accent 2" w:semiHidden="0" w:uiPriority="67" w:unhideWhenUsed="0"/>
+    <w:lsdException w:name="Medium Grid 2 Accent 2" w:semiHidden="0" w:uiPriority="68" w:unhideWhenUsed="0"/>
+    <w:lsdException w:name="Medium Grid 3 Accent 2" w:semiHidden="0" w:uiPriority="69" w:unhideWhenUsed="0"/>
+    <w:lsdException w:name="Dark List Accent 2" w:semiHidden="0" w:uiPriority="70" w:unhideWhenUsed="0"/>
+    <w:lsdException w:name="Colorful Shading Accent 2" w:semiHidden="0" w:uiPriority="71" w:unhideWhenUsed="0"/>
+    <w:lsdException w:name="Colorful List Accent 2" w:semiHidden="0" w:uiPriority="72" w:unhideWhenUsed="0"/>
+    <w:lsdException w:name="Colorful Grid Accent 2" w:semiHidden="0" w:uiPriority="73" w:unhideWhenUsed="0"/>
+    <w:lsdException w:name="Light Shading Accent 3" w:semiHidden="0" w:uiPriority="60" w:unhideWhenUsed="0"/>
+    <w:lsdException w:name="Light List Accent 3" w:semiHidden="0" w:uiPriority="61" w:unhideWhenUsed="0"/>
+    <w:lsdException w:name="Light Grid Accent 3" w:semiHidden="0" w:uiPriority="62" w:unhideWhenUsed="0"/>
+    <w:lsdException w:name="Medium Shading 1 Accent 3" w:semiHidden="0" w:uiPriority="63" w:unhideWhenUsed="0"/>
+    <w:lsdException w:name="Medium Shading 2 Accent 3" w:semiHidden="0" w:uiPriority="64" w:unhideWhenUsed="0"/>
+    <w:lsdException w:name="Medium List 1 Accent 3" w:semiHidden="0" w:uiPriority="65" w:unhideWhenUsed="0"/>
+    <w:lsdException w:name="Medium List 2 Accent 3" w:semiHidden="0" w:uiPriority="66" w:unhideWhenUsed="0"/>
+    <w:lsdException w:name="Medium Grid 1 Accent 3" w:semiHidden="0" w:uiPriority="67" w:unhideWhenUsed="0"/>
+    <w:lsdException w:name="Medium Grid 2 Accent 3" w:semiHidden="0" w:uiPriority="68" w:unhideWhenUsed="0"/>
+    <w:lsdException w:name="Medium Grid 3 Accent 3" w:semiHidden="0" w:uiPriority="69" w:unhideWhenUsed="0"/>
+    <w:lsdException w:name="Dark List Accent 3" w:semiHidden="0" w:uiPriority="70" w:unhideWhenUsed="0"/>
+    <w:lsdException w:name="Colorful Shading Accent 3" w:semiHidden="0" w:uiPriority="71" w:unhideWhenUsed="0"/>
+    <w:lsdException w:name="Colorful List Accent 3" w:semiHidden="0" w:uiPriority="72" w:unhideWhenUsed="0"/>
+    <w:lsdException w:name="Colorful Grid Accent 3" w:semiHidden="0" w:uiPriority="73" w:unhideWhenUsed="0"/>
+    <w:lsdException w:name="Light Shading Accent 4" w:semiHidden="0" w:uiPriority="60" w:unhideWhenUsed="0"/>
+    <w:lsdException w:name="Light List Accent 4" w:semiHidden="0" w:uiPriority="61" w:unhideWhenUsed="0"/>
+    <w:lsdException w:name="Light Grid Accent 4" w:semiHidden="0" w:uiPriority="62" w:unhideWhenUsed="0"/>
+    <w:lsdException w:name="Medium Shading 1 Accent 4" w:semiHidden="0" w:uiPriority="63" w:unhideWhenUsed="0"/>
+    <w:lsdException w:name="Medium Shading 2 Accent 4" w:semiHidden="0" w:uiPriority="64" w:unhideWhenUsed="0"/>
+    <w:lsdException w:name="Medium List 1 Accent 4" w:semiHidden="0" w:uiPriority="65" w:unhideWhenUsed="0"/>
+    <w:lsdException w:name="Medium List 2 Accent 4" w:semiHidden="0" w:uiPriority="66" w:unhideWhenUsed="0"/>
+    <w:lsdException w:name="Medium Grid 1 Accent 4" w:semiHidden="0" w:uiPriority="67" w:unhideWhenUsed="0"/>
+    <w:lsdException w:name="Medium Grid 2 Accent 4" w:semiHidden="0" w:uiPriority="68" w:unhideWhenUsed="0"/>
+    <w:lsdException w:name="Medium Grid 3 Accent 4" w:semiHidden="0" w:uiPriority="69" w:unhideWhenUsed="0"/>
+    <w:lsdException w:name="Dark List Accent 4" w:semiHidden="0" w:uiPriority="70" w:unhideWhenUsed="0"/>
+    <w:lsdException w:name="Colorful Shading Accent 4" w:semiHidden="0" w:uiPriority="71" w:unhideWhenUsed="0"/>
+    <w:lsdException w:name="Colorful List Accent 4" w:semiHidden="0" w:uiPriority="72" w:unhideWhenUsed="0"/>
+    <w:lsdException w:name="Colorful Grid Accent 4" w:semiHidden="0" w:uiPriority="73" w:unhideWhenUsed="0"/>
+    <w:lsdException w:name="Light Shading Accent 5" w:semiHidden="0" w:uiPriority="60" w:unhideWhenUsed="0"/>
+    <w:lsdException w:name="Light List Accent 5" w:semiHidden="0" w:uiPriority="61" w:unhideWhenUsed="0"/>
+    <w:lsdException w:name="Light Grid Accent 5" w:semiHidden="0" w:uiPriority="62" w:unhideWhenUsed="0"/>
+    <w:lsdException w:name="Medium Shading 1 Accent 5" w:semiHidden="0" w:uiPriority="63" w:unhideWhenUsed="0"/>
+    <w:lsdException w:name="Medium Shading 2 Accent 5" w:semiHidden="0" w:uiPriority="64" w:unhideWhenUsed="0"/>
+    <w:lsdException w:name="Medium List 1 Accent 5" w:semiHidden="0" w:uiPriority="65" w:unhideWhenUsed="0"/>
+    <w:lsdException w:name="Medium List 2 Accent 5" w:semiHidden="0" w:uiPriority="66" w:unhideWhenUsed="0"/>
+    <w:lsdException w:name="Medium Grid 1 Accent 5" w:semiHidden="0" w:uiPriority="67" w:unhideWhenUsed="0"/>
+    <w:lsdException w:name="Medium Grid 2 Accent 5" w:semiHidden="0" w:uiPriority="68" w:unhideWhenUsed="0"/>
+    <w:lsdException w:name="Medium Grid 3 Accent 5" w:semiHidden="0" w:uiPriority="69" w:unhideWhenUsed="0"/>
+    <w:lsdException w:name="Dark List Accent 5" w:semiHidden="0" w:uiPriority="70" w:unhideWhenUsed="0"/>
+    <w:lsdException w:name="Colorful Shading Accent 5" w:semiHidden="0" w:uiPriority="71" w:unhideWhenUsed="0"/>
+    <w:lsdException w:name="Colorful List Accent 5" w:semiHidden="0" w:uiPriority="72" w:unhideWhenUsed="0"/>
+    <w:lsdException w:name="Colorful Grid Accent 5" w:semiHidden="0" w:uiPriority="73" w:unhideWhenUsed="0"/>
+    <w:lsdException w:name="Light Shading Accent 6" w:semiHidden="0" w:uiPriority="60" w:unhideWhenUsed="0"/>
+    <w:lsdException w:name="Light List Accent 6" w:semiHidden="0" w:uiPriority="61" w:unhideWhenUsed="0"/>
+    <w:lsdException w:name="Light Grid Accent 6" w:semiHidden="0" w:uiPriority="62" w:unhideWhenUsed="0"/>
+    <w:lsdException w:name="Medium Shading 1 Accent 6" w:semiHidden="0" w:uiPriority="63" w:unhideWhenUsed="0"/>
+    <w:lsdException w:name="Medium Shading 2 Accent 6" w:semiHidden="0" w:uiPriority="64" w:unhideWhenUsed="0"/>
+    <w:lsdException w:name="Medium List 1 Accent 6" w:semiHidden="0" w:uiPriority="65" w:unhideWhenUsed="0"/>
+    <w:lsdException w:name="Medium List 2 Accent 6" w:semiHidden="0" w:uiPriority="66" w:unhideWhenUsed="0"/>
+    <w:lsdException w:name="Medium Grid 1 Accent 6" w:semiHidden="0" w:uiPriority="67" w:unhideWhenUsed="0"/>
+    <w:lsdException w:name="Medium Grid 2 Accent 6" w:semiHidden="0" w:uiPriority="68" w:unhideWhenUsed="0"/>
+    <w:lsdException w:name="Medium Grid 3 Accent 6" w:semiHidden="0" w:uiPriority="69" w:unhideWhenUsed="0"/>
+    <w:lsdException w:name="Dark List Accent 6" w:semiHidden="0" w:uiPriority="70" w:unhideWhenUsed="0"/>
+    <w:lsdException w:name="Colorful Shading Accent 6" w:semiHidden="0" w:uiPriority="71" w:unhideWhenUsed="0"/>
+    <w:lsdException w:name="Colorful List Accent 6" w:semiHidden="0" w:uiPriority="72" w:unhideWhenUsed="0"/>
+    <w:lsdException w:name="Colorful Grid Accent 6" w:semiHidden="0" w:uiPriority="73" w:unhideWhenUsed="0"/>
+    <w:lsdException w:name="Subtle Emphasis" w:semiHidden="0" w:uiPriority="19" w:unhideWhenUsed="0" w:qFormat="1"/>
+    <w:lsdException w:name="Intense Emphasis" w:semiHidden="0" w:uiPriority="21" w:unhideWhenUsed="0" w:qFormat="1"/>
+    <w:lsdException w:name="Subtle Reference" w:semiHidden="0" w:uiPriority="31" w:unhideWhenUsed="0" w:qFormat="1"/>
+    <w:lsdException w:name="Intense Reference" w:semiHidden="0" w:uiPriority="32" w:unhideWhenUsed="0" w:qFormat="1"/>
+    <w:lsdException w:name="Book Title" w:semiHidden="0" w:uiPriority="33" w:unhideWhenUsed="0" w:qFormat="1"/>
+    <w:lsdException w:name="Bibliography" w:uiPriority="37"/>
+    <w:lsdException w:name="TOC Heading" w:uiPriority="39" w:qFormat="1"/>
   </w:latentStyles>
-  <w:style w:type="paragraph" w:default="1" w:styleId="1">
+  <w:style w:type="paragraph" w:default="1" w:styleId="Normal">
     <w:name w:val="Normal"/>
     <w:qFormat/>
-    <w:uiPriority w:val="0"/>
-    <w:pPr>
-      <w:spacing w:after="0" w:line="240" w:lineRule="auto"/>
-    </w:pPr>
     <w:rPr>
-      <w:rFonts w:ascii="Times New Roman" w:hAnsi="Times New Roman" w:eastAsia="Times New Roman" w:cs="Times New Roman"/>
+      <w:rFonts w:eastAsia="Times New Roman"/>
       <w:sz w:val="24"/>
       <w:szCs w:val="24"/>
-      <w:lang w:val="en-US" w:eastAsia="en-US" w:bidi="ar-SA"/>
+      <w:lang w:bidi="ar-SA"/>
     </w:rPr>
   </w:style>
-  <w:style w:type="paragraph" w:styleId="2">
+  <w:style w:type="paragraph" w:styleId="Heading2">
     <w:name w:val="heading 2"/>
-    <w:basedOn w:val="1"/>
-    <w:next w:val="1"/>
-    <w:link w:val="8"/>
+    <w:basedOn w:val="Normal"/>
+    <w:next w:val="Normal"/>
+    <w:link w:val="Heading2Char"/>
     <w:qFormat/>
-    <w:uiPriority w:val="0"/>
     <w:pPr>
       <w:keepNext/>
       <w:spacing w:before="240" w:after="60"/>
@@ -990,13 +818,12 @@
       <w:szCs w:val="28"/>
     </w:rPr>
   </w:style>
-  <w:style w:type="paragraph" w:styleId="3">
+  <w:style w:type="paragraph" w:styleId="Heading3">
     <w:name w:val="heading 3"/>
-    <w:basedOn w:val="1"/>
-    <w:next w:val="1"/>
-    <w:link w:val="9"/>
+    <w:basedOn w:val="Normal"/>
+    <w:next w:val="Normal"/>
+    <w:link w:val="Heading3Char"/>
     <w:qFormat/>
-    <w:uiPriority w:val="0"/>
     <w:pPr>
       <w:keepNext/>
       <w:spacing w:before="240" w:after="60"/>
@@ -1010,20 +837,19 @@
       <w:szCs w:val="26"/>
     </w:rPr>
   </w:style>
-  <w:style w:type="character" w:default="1" w:styleId="4">
+  <w:style w:type="character" w:default="1" w:styleId="DefaultParagraphFont">
     <w:name w:val="Default Paragraph Font"/>
+    <w:uiPriority w:val="1"/>
     <w:semiHidden/>
     <w:unhideWhenUsed/>
-    <w:uiPriority w:val="1"/>
-  </w:style>
-  <w:style w:type="table" w:default="1" w:styleId="5">
+  </w:style>
+  <w:style w:type="table" w:default="1" w:styleId="TableNormal">
     <w:name w:val="Normal Table"/>
-    <w:autoRedefine/>
+    <w:uiPriority w:val="99"/>
     <w:semiHidden/>
     <w:unhideWhenUsed/>
-    <w:qFormat/>
-    <w:uiPriority w:val="99"/>
     <w:tblPr>
+      <w:tblInd w:w="0" w:type="dxa"/>
       <w:tblCellMar>
         <w:top w:w="0" w:type="dxa"/>
         <w:left w:w="108" w:type="dxa"/>
@@ -1032,13 +858,18 @@
       </w:tblCellMar>
     </w:tblPr>
   </w:style>
-  <w:style w:type="paragraph" w:styleId="6">
+  <w:style w:type="numbering" w:default="1" w:styleId="NoList">
+    <w:name w:val="No List"/>
+    <w:uiPriority w:val="99"/>
+    <w:semiHidden/>
+    <w:unhideWhenUsed/>
+  </w:style>
+  <w:style w:type="paragraph" w:styleId="Footer">
     <w:name w:val="footer"/>
-    <w:basedOn w:val="1"/>
-    <w:link w:val="12"/>
+    <w:basedOn w:val="Normal"/>
+    <w:link w:val="FooterChar"/>
     <w:autoRedefine/>
     <w:qFormat/>
-    <w:uiPriority w:val="0"/>
     <w:pPr>
       <w:tabs>
         <w:tab w:val="center" w:pos="4680"/>
@@ -1046,13 +877,12 @@
       </w:tabs>
     </w:pPr>
   </w:style>
-  <w:style w:type="paragraph" w:styleId="7">
+  <w:style w:type="paragraph" w:styleId="Header">
     <w:name w:val="header"/>
-    <w:basedOn w:val="1"/>
-    <w:link w:val="11"/>
+    <w:basedOn w:val="Normal"/>
+    <w:link w:val="HeaderChar"/>
     <w:autoRedefine/>
     <w:qFormat/>
-    <w:uiPriority w:val="0"/>
     <w:pPr>
       <w:tabs>
         <w:tab w:val="center" w:pos="4680"/>
@@ -1060,13 +890,12 @@
       </w:tabs>
     </w:pPr>
   </w:style>
-  <w:style w:type="character" w:customStyle="1" w:styleId="8">
+  <w:style w:type="character" w:customStyle="1" w:styleId="Heading2Char">
     <w:name w:val="Heading 2 Char"/>
-    <w:basedOn w:val="4"/>
-    <w:link w:val="2"/>
-    <w:uiPriority w:val="0"/>
+    <w:basedOn w:val="DefaultParagraphFont"/>
+    <w:link w:val="Heading2"/>
     <w:rPr>
-      <w:rFonts w:ascii="Arial" w:hAnsi="Arial" w:eastAsia="Times New Roman" w:cs="Arial"/>
+      <w:rFonts w:ascii="Arial" w:eastAsia="Times New Roman" w:hAnsi="Arial" w:cs="Arial"/>
       <w:b/>
       <w:bCs/>
       <w:i/>
@@ -1075,24 +904,22 @@
       <w:szCs w:val="28"/>
     </w:rPr>
   </w:style>
-  <w:style w:type="character" w:customStyle="1" w:styleId="9">
+  <w:style w:type="character" w:customStyle="1" w:styleId="Heading3Char">
     <w:name w:val="Heading 3 Char"/>
-    <w:basedOn w:val="4"/>
-    <w:link w:val="3"/>
-    <w:uiPriority w:val="0"/>
+    <w:basedOn w:val="DefaultParagraphFont"/>
+    <w:link w:val="Heading3"/>
     <w:rPr>
-      <w:rFonts w:ascii="Arial" w:hAnsi="Arial" w:eastAsia="Times New Roman" w:cs="Arial"/>
+      <w:rFonts w:ascii="Arial" w:eastAsia="Times New Roman" w:hAnsi="Arial" w:cs="Arial"/>
       <w:b/>
       <w:bCs/>
       <w:sz w:val="26"/>
       <w:szCs w:val="26"/>
     </w:rPr>
   </w:style>
-  <w:style w:type="character" w:customStyle="1" w:styleId="10">
+  <w:style w:type="character" w:customStyle="1" w:styleId="CharChar">
     <w:name w:val="Char Char"/>
-    <w:basedOn w:val="4"/>
+    <w:basedOn w:val="DefaultParagraphFont"/>
     <w:locked/>
-    <w:uiPriority w:val="0"/>
     <w:rPr>
       <w:rFonts w:ascii="Arial" w:hAnsi="Arial" w:cs="Arial"/>
       <w:b/>
@@ -1102,31 +929,219 @@
       <w:lang w:val="en-US" w:eastAsia="en-US" w:bidi="ar-SA"/>
     </w:rPr>
   </w:style>
-  <w:style w:type="character" w:customStyle="1" w:styleId="11">
+  <w:style w:type="character" w:customStyle="1" w:styleId="HeaderChar">
     <w:name w:val="Header Char"/>
-    <w:basedOn w:val="4"/>
-    <w:link w:val="7"/>
+    <w:basedOn w:val="DefaultParagraphFont"/>
+    <w:link w:val="Header"/>
     <w:autoRedefine/>
     <w:qFormat/>
-    <w:uiPriority w:val="0"/>
     <w:rPr>
-      <w:rFonts w:ascii="Times New Roman" w:hAnsi="Times New Roman" w:eastAsia="Times New Roman" w:cs="Times New Roman"/>
+      <w:rFonts w:ascii="Times New Roman" w:eastAsia="Times New Roman" w:hAnsi="Times New Roman" w:cs="Times New Roman"/>
       <w:sz w:val="24"/>
       <w:szCs w:val="24"/>
     </w:rPr>
   </w:style>
-  <w:style w:type="character" w:customStyle="1" w:styleId="12">
+  <w:style w:type="character" w:customStyle="1" w:styleId="FooterChar">
     <w:name w:val="Footer Char"/>
-    <w:basedOn w:val="4"/>
-    <w:link w:val="6"/>
+    <w:basedOn w:val="DefaultParagraphFont"/>
+    <w:link w:val="Footer"/>
     <w:autoRedefine/>
     <w:qFormat/>
-    <w:uiPriority w:val="0"/>
     <w:rPr>
-      <w:rFonts w:ascii="Times New Roman" w:hAnsi="Times New Roman" w:eastAsia="Times New Roman" w:cs="Times New Roman"/>
+      <w:rFonts w:ascii="Times New Roman" w:eastAsia="Times New Roman" w:hAnsi="Times New Roman" w:cs="Times New Roman"/>
       <w:sz w:val="24"/>
       <w:szCs w:val="24"/>
     </w:rPr>
+  </w:style>
+</w:styles>
+</file>
+
+<file path=word/stylesWithEffects.xml><?xml version="1.0" encoding="utf-8"?>
+<w:styles xmlns:wpc="http://schemas.microsoft.com/office/word/2010/wordprocessingCanvas" xmlns:mc="http://schemas.openxmlformats.org/markup-compatibility/2006" xmlns:o="urn:schemas-microsoft-com:office:office" xmlns:r="http://schemas.openxmlformats.org/officeDocument/2006/relationships" xmlns:m="http://schemas.openxmlformats.org/officeDocument/2006/math" xmlns:v="urn:schemas-microsoft-com:vml" xmlns:wp14="http://schemas.microsoft.com/office/word/2010/wordprocessingDrawing" xmlns:wp="http://schemas.openxmlformats.org/drawingml/2006/wordprocessingDrawing" xmlns:w10="urn:schemas-microsoft-com:office:word" xmlns:w="http://schemas.openxmlformats.org/wordprocessingml/2006/main" xmlns:w14="http://schemas.microsoft.com/office/word/2010/wordml" xmlns:wpg="http://schemas.microsoft.com/office/word/2010/wordprocessingGroup" xmlns:wpi="http://schemas.microsoft.com/office/word/2010/wordprocessingInk" xmlns:wne="http://schemas.microsoft.com/office/word/2006/wordml" xmlns:wps="http://schemas.microsoft.com/office/word/2010/wordprocessingShape" mc:Ignorable="w14 wp14">
+  <w:docDefaults>
+    <w:rPrDefault>
+      <w:rPr>
+        <w:rFonts w:asciiTheme="minorHAnsi" w:eastAsiaTheme="minorEastAsia" w:hAnsiTheme="minorHAnsi" w:cstheme="minorBidi"/>
+        <w:sz w:val="22"/>
+        <w:szCs w:val="22"/>
+        <w:lang w:val="en-US" w:eastAsia="en-US" w:bidi="gu-IN"/>
+      </w:rPr>
+    </w:rPrDefault>
+    <w:pPrDefault>
+      <w:pPr>
+        <w:spacing w:after="200" w:line="276" w:lineRule="auto"/>
+      </w:pPr>
+    </w:pPrDefault>
+  </w:docDefaults>
+  <w:latentStyles w:defLockedState="0" w:defUIPriority="99" w:defSemiHidden="1" w:defUnhideWhenUsed="1" w:defQFormat="0" w:count="267">
+    <w:lsdException w:name="Normal" w:semiHidden="0" w:uiPriority="0" w:unhideWhenUsed="0" w:qFormat="1"/>
+    <w:lsdException w:name="heading 1" w:semiHidden="0" w:uiPriority="9" w:unhideWhenUsed="0" w:qFormat="1"/>
+    <w:lsdException w:name="heading 2" w:uiPriority="9" w:qFormat="1"/>
+    <w:lsdException w:name="heading 3" w:uiPriority="9" w:qFormat="1"/>
+    <w:lsdException w:name="heading 4" w:uiPriority="9" w:qFormat="1"/>
+    <w:lsdException w:name="heading 5" w:uiPriority="9" w:qFormat="1"/>
+    <w:lsdException w:name="heading 6" w:uiPriority="9" w:qFormat="1"/>
+    <w:lsdException w:name="heading 7" w:uiPriority="9" w:qFormat="1"/>
+    <w:lsdException w:name="heading 8" w:uiPriority="9" w:qFormat="1"/>
+    <w:lsdException w:name="heading 9" w:uiPriority="9" w:qFormat="1"/>
+    <w:lsdException w:name="toc 1" w:uiPriority="39"/>
+    <w:lsdException w:name="toc 2" w:uiPriority="39"/>
+    <w:lsdException w:name="toc 3" w:uiPriority="39"/>
+    <w:lsdException w:name="toc 4" w:uiPriority="39"/>
+    <w:lsdException w:name="toc 5" w:uiPriority="39"/>
+    <w:lsdException w:name="toc 6" w:uiPriority="39"/>
+    <w:lsdException w:name="toc 7" w:uiPriority="39"/>
+    <w:lsdException w:name="toc 8" w:uiPriority="39"/>
+    <w:lsdException w:name="toc 9" w:uiPriority="39"/>
+    <w:lsdException w:name="caption" w:uiPriority="35" w:qFormat="1"/>
+    <w:lsdException w:name="Title" w:semiHidden="0" w:uiPriority="10" w:unhideWhenUsed="0" w:qFormat="1"/>
+    <w:lsdException w:name="Default Paragraph Font" w:uiPriority="1"/>
+    <w:lsdException w:name="Subtitle" w:semiHidden="0" w:uiPriority="11" w:unhideWhenUsed="0" w:qFormat="1"/>
+    <w:lsdException w:name="Strong" w:semiHidden="0" w:uiPriority="22" w:unhideWhenUsed="0" w:qFormat="1"/>
+    <w:lsdException w:name="Emphasis" w:semiHidden="0" w:uiPriority="20" w:unhideWhenUsed="0" w:qFormat="1"/>
+    <w:lsdException w:name="Table Grid" w:semiHidden="0" w:uiPriority="59" w:unhideWhenUsed="0"/>
+    <w:lsdException w:name="Placeholder Text" w:unhideWhenUsed="0"/>
+    <w:lsdException w:name="No Spacing" w:semiHidden="0" w:uiPriority="1" w:unhideWhenUsed="0" w:qFormat="1"/>
+    <w:lsdException w:name="Light Shading" w:semiHidden="0" w:uiPriority="60" w:unhideWhenUsed="0"/>
+    <w:lsdException w:name="Light List" w:semiHidden="0" w:uiPriority="61" w:unhideWhenUsed="0"/>
+    <w:lsdException w:name="Light Grid" w:semiHidden="0" w:uiPriority="62" w:unhideWhenUsed="0"/>
+    <w:lsdException w:name="Medium Shading 1" w:semiHidden="0" w:uiPriority="63" w:unhideWhenUsed="0"/>
+    <w:lsdException w:name="Medium Shading 2" w:semiHidden="0" w:uiPriority="64" w:unhideWhenUsed="0"/>
+    <w:lsdException w:name="Medium List 1" w:semiHidden="0" w:uiPriority="65" w:unhideWhenUsed="0"/>
+    <w:lsdException w:name="Medium List 2" w:semiHidden="0" w:uiPriority="66" w:unhideWhenUsed="0"/>
+    <w:lsdException w:name="Medium Grid 1" w:semiHidden="0" w:uiPriority="67" w:unhideWhenUsed="0"/>
+    <w:lsdException w:name="Medium Grid 2" w:semiHidden="0" w:uiPriority="68" w:unhideWhenUsed="0"/>
+    <w:lsdException w:name="Medium Grid 3" w:semiHidden="0" w:uiPriority="69" w:unhideWhenUsed="0"/>
+    <w:lsdException w:name="Dark List" w:semiHidden="0" w:uiPriority="70" w:unhideWhenUsed="0"/>
+    <w:lsdException w:name="Colorful Shading" w:semiHidden="0" w:uiPriority="71" w:unhideWhenUsed="0"/>
+    <w:lsdException w:name="Colorful List" w:semiHidden="0" w:uiPriority="72" w:unhideWhenUsed="0"/>
+    <w:lsdException w:name="Colorful Grid" w:semiHidden="0" w:uiPriority="73" w:unhideWhenUsed="0"/>
+    <w:lsdException w:name="Light Shading Accent 1" w:semiHidden="0" w:uiPriority="60" w:unhideWhenUsed="0"/>
+    <w:lsdException w:name="Light List Accent 1" w:semiHidden="0" w:uiPriority="61" w:unhideWhenUsed="0"/>
+    <w:lsdException w:name="Light Grid Accent 1" w:semiHidden="0" w:uiPriority="62" w:unhideWhenUsed="0"/>
+    <w:lsdException w:name="Medium Shading 1 Accent 1" w:semiHidden="0" w:uiPriority="63" w:unhideWhenUsed="0"/>
+    <w:lsdException w:name="Medium Shading 2 Accent 1" w:semiHidden="0" w:uiPriority="64" w:unhideWhenUsed="0"/>
+    <w:lsdException w:name="Medium List 1 Accent 1" w:semiHidden="0" w:uiPriority="65" w:unhideWhenUsed="0"/>
+    <w:lsdException w:name="Revision" w:unhideWhenUsed="0"/>
+    <w:lsdException w:name="List Paragraph" w:semiHidden="0" w:uiPriority="34" w:unhideWhenUsed="0" w:qFormat="1"/>
+    <w:lsdException w:name="Quote" w:semiHidden="0" w:uiPriority="29" w:unhideWhenUsed="0" w:qFormat="1"/>
+    <w:lsdException w:name="Intense Quote" w:semiHidden="0" w:uiPriority="30" w:unhideWhenUsed="0" w:qFormat="1"/>
+    <w:lsdException w:name="Medium List 2 Accent 1" w:semiHidden="0" w:uiPriority="66" w:unhideWhenUsed="0"/>
+    <w:lsdException w:name="Medium Grid 1 Accent 1" w:semiHidden="0" w:uiPriority="67" w:unhideWhenUsed="0"/>
+    <w:lsdException w:name="Medium Grid 2 Accent 1" w:semiHidden="0" w:uiPriority="68" w:unhideWhenUsed="0"/>
+    <w:lsdException w:name="Medium Grid 3 Accent 1" w:semiHidden="0" w:uiPriority="69" w:unhideWhenUsed="0"/>
+    <w:lsdException w:name="Dark List Accent 1" w:semiHidden="0" w:uiPriority="70" w:unhideWhenUsed="0"/>
+    <w:lsdException w:name="Colorful Shading Accent 1" w:semiHidden="0" w:uiPriority="71" w:unhideWhenUsed="0"/>
+    <w:lsdException w:name="Colorful List Accent 1" w:semiHidden="0" w:uiPriority="72" w:unhideWhenUsed="0"/>
+    <w:lsdException w:name="Colorful Grid Accent 1" w:semiHidden="0" w:uiPriority="73" w:unhideWhenUsed="0"/>
+    <w:lsdException w:name="Light Shading Accent 2" w:semiHidden="0" w:uiPriority="60" w:unhideWhenUsed="0"/>
+    <w:lsdException w:name="Light List Accent 2" w:semiHidden="0" w:uiPriority="61" w:unhideWhenUsed="0"/>
+    <w:lsdException w:name="Light Grid Accent 2" w:semiHidden="0" w:uiPriority="62" w:unhideWhenUsed="0"/>
+    <w:lsdException w:name="Medium Shading 1 Accent 2" w:semiHidden="0" w:uiPriority="63" w:unhideWhenUsed="0"/>
+    <w:lsdException w:name="Medium Shading 2 Accent 2" w:semiHidden="0" w:uiPriority="64" w:unhideWhenUsed="0"/>
+    <w:lsdException w:name="Medium List 1 Accent 2" w:semiHidden="0" w:uiPriority="65" w:unhideWhenUsed="0"/>
+    <w:lsdException w:name="Medium List 2 Accent 2" w:semiHidden="0" w:uiPriority="66" w:unhideWhenUsed="0"/>
+    <w:lsdException w:name="Medium Grid 1 Accent 2" w:semiHidden="0" w:uiPriority="67" w:unhideWhenUsed="0"/>
+    <w:lsdException w:name="Medium Grid 2 Accent 2" w:semiHidden="0" w:uiPriority="68" w:unhideWhenUsed="0"/>
+    <w:lsdException w:name="Medium Grid 3 Accent 2" w:semiHidden="0" w:uiPriority="69" w:unhideWhenUsed="0"/>
+    <w:lsdException w:name="Dark List Accent 2" w:semiHidden="0" w:uiPriority="70" w:unhideWhenUsed="0"/>
+    <w:lsdException w:name="Colorful Shading Accent 2" w:semiHidden="0" w:uiPriority="71" w:unhideWhenUsed="0"/>
+    <w:lsdException w:name="Colorful List Accent 2" w:semiHidden="0" w:uiPriority="72" w:unhideWhenUsed="0"/>
+    <w:lsdException w:name="Colorful Grid Accent 2" w:semiHidden="0" w:uiPriority="73" w:unhideWhenUsed="0"/>
+    <w:lsdException w:name="Light Shading Accent 3" w:semiHidden="0" w:uiPriority="60" w:unhideWhenUsed="0"/>
+    <w:lsdException w:name="Light List Accent 3" w:semiHidden="0" w:uiPriority="61" w:unhideWhenUsed="0"/>
+    <w:lsdException w:name="Light Grid Accent 3" w:semiHidden="0" w:uiPriority="62" w:unhideWhenUsed="0"/>
+    <w:lsdException w:name="Medium Shading 1 Accent 3" w:semiHidden="0" w:uiPriority="63" w:unhideWhenUsed="0"/>
+    <w:lsdException w:name="Medium Shading 2 Accent 3" w:semiHidden="0" w:uiPriority="64" w:unhideWhenUsed="0"/>
+    <w:lsdException w:name="Medium List 1 Accent 3" w:semiHidden="0" w:uiPriority="65" w:unhideWhenUsed="0"/>
+    <w:lsdException w:name="Medium List 2 Accent 3" w:semiHidden="0" w:uiPriority="66" w:unhideWhenUsed="0"/>
+    <w:lsdException w:name="Medium Grid 1 Accent 3" w:semiHidden="0" w:uiPriority="67" w:unhideWhenUsed="0"/>
+    <w:lsdException w:name="Medium Grid 2 Accent 3" w:semiHidden="0" w:uiPriority="68" w:unhideWhenUsed="0"/>
+    <w:lsdException w:name="Medium Grid 3 Accent 3" w:semiHidden="0" w:uiPriority="69" w:unhideWhenUsed="0"/>
+    <w:lsdException w:name="Dark List Accent 3" w:semiHidden="0" w:uiPriority="70" w:unhideWhenUsed="0"/>
+    <w:lsdException w:name="Colorful Shading Accent 3" w:semiHidden="0" w:uiPriority="71" w:unhideWhenUsed="0"/>
+    <w:lsdException w:name="Colorful List Accent 3" w:semiHidden="0" w:uiPriority="72" w:unhideWhenUsed="0"/>
+    <w:lsdException w:name="Colorful Grid Accent 3" w:semiHidden="0" w:uiPriority="73" w:unhideWhenUsed="0"/>
+    <w:lsdException w:name="Light Shading Accent 4" w:semiHidden="0" w:uiPriority="60" w:unhideWhenUsed="0"/>
+    <w:lsdException w:name="Light List Accent 4" w:semiHidden="0" w:uiPriority="61" w:unhideWhenUsed="0"/>
+    <w:lsdException w:name="Light Grid Accent 4" w:semiHidden="0" w:uiPriority="62" w:unhideWhenUsed="0"/>
+    <w:lsdException w:name="Medium Shading 1 Accent 4" w:semiHidden="0" w:uiPriority="63" w:unhideWhenUsed="0"/>
+    <w:lsdException w:name="Medium Shading 2 Accent 4" w:semiHidden="0" w:uiPriority="64" w:unhideWhenUsed="0"/>
+    <w:lsdException w:name="Medium List 1 Accent 4" w:semiHidden="0" w:uiPriority="65" w:unhideWhenUsed="0"/>
+    <w:lsdException w:name="Medium List 2 Accent 4" w:semiHidden="0" w:uiPriority="66" w:unhideWhenUsed="0"/>
+    <w:lsdException w:name="Medium Grid 1 Accent 4" w:semiHidden="0" w:uiPriority="67" w:unhideWhenUsed="0"/>
+    <w:lsdException w:name="Medium Grid 2 Accent 4" w:semiHidden="0" w:uiPriority="68" w:unhideWhenUsed="0"/>
+    <w:lsdException w:name="Medium Grid 3 Accent 4" w:semiHidden="0" w:uiPriority="69" w:unhideWhenUsed="0"/>
+    <w:lsdException w:name="Dark List Accent 4" w:semiHidden="0" w:uiPriority="70" w:unhideWhenUsed="0"/>
+    <w:lsdException w:name="Colorful Shading Accent 4" w:semiHidden="0" w:uiPriority="71" w:unhideWhenUsed="0"/>
+    <w:lsdException w:name="Colorful List Accent 4" w:semiHidden="0" w:uiPriority="72" w:unhideWhenUsed="0"/>
+    <w:lsdException w:name="Colorful Grid Accent 4" w:semiHidden="0" w:uiPriority="73" w:unhideWhenUsed="0"/>
+    <w:lsdException w:name="Light Shading Accent 5" w:semiHidden="0" w:uiPriority="60" w:unhideWhenUsed="0"/>
+    <w:lsdException w:name="Light List Accent 5" w:semiHidden="0" w:uiPriority="61" w:unhideWhenUsed="0"/>
+    <w:lsdException w:name="Light Grid Accent 5" w:semiHidden="0" w:uiPriority="62" w:unhideWhenUsed="0"/>
+    <w:lsdException w:name="Medium Shading 1 Accent 5" w:semiHidden="0" w:uiPriority="63" w:unhideWhenUsed="0"/>
+    <w:lsdException w:name="Medium Shading 2 Accent 5" w:semiHidden="0" w:uiPriority="64" w:unhideWhenUsed="0"/>
+    <w:lsdException w:name="Medium List 1 Accent 5" w:semiHidden="0" w:uiPriority="65" w:unhideWhenUsed="0"/>
+    <w:lsdException w:name="Medium List 2 Accent 5" w:semiHidden="0" w:uiPriority="66" w:unhideWhenUsed="0"/>
+    <w:lsdException w:name="Medium Grid 1 Accent 5" w:semiHidden="0" w:uiPriority="67" w:unhideWhenUsed="0"/>
+    <w:lsdException w:name="Medium Grid 2 Accent 5" w:semiHidden="0" w:uiPriority="68" w:unhideWhenUsed="0"/>
+    <w:lsdException w:name="Medium Grid 3 Accent 5" w:semiHidden="0" w:uiPriority="69" w:unhideWhenUsed="0"/>
+    <w:lsdException w:name="Dark List Accent 5" w:semiHidden="0" w:uiPriority="70" w:unhideWhenUsed="0"/>
+    <w:lsdException w:name="Colorful Shading Accent 5" w:semiHidden="0" w:uiPriority="71" w:unhideWhenUsed="0"/>
+    <w:lsdException w:name="Colorful List Accent 5" w:semiHidden="0" w:uiPriority="72" w:unhideWhenUsed="0"/>
+    <w:lsdException w:name="Colorful Grid Accent 5" w:semiHidden="0" w:uiPriority="73" w:unhideWhenUsed="0"/>
+    <w:lsdException w:name="Light Shading Accent 6" w:semiHidden="0" w:uiPriority="60" w:unhideWhenUsed="0"/>
+    <w:lsdException w:name="Light List Accent 6" w:semiHidden="0" w:uiPriority="61" w:unhideWhenUsed="0"/>
+    <w:lsdException w:name="Light Grid Accent 6" w:semiHidden="0" w:uiPriority="62" w:unhideWhenUsed="0"/>
+    <w:lsdException w:name="Medium Shading 1 Accent 6" w:semiHidden="0" w:uiPriority="63" w:unhideWhenUsed="0"/>
+    <w:lsdException w:name="Medium Shading 2 Accent 6" w:semiHidden="0" w:uiPriority="64" w:unhideWhenUsed="0"/>
+    <w:lsdException w:name="Medium List 1 Accent 6" w:semiHidden="0" w:uiPriority="65" w:unhideWhenUsed="0"/>
+    <w:lsdException w:name="Medium List 2 Accent 6" w:semiHidden="0" w:uiPriority="66" w:unhideWhenUsed="0"/>
+    <w:lsdException w:name="Medium Grid 1 Accent 6" w:semiHidden="0" w:uiPriority="67" w:unhideWhenUsed="0"/>
+    <w:lsdException w:name="Medium Grid 2 Accent 6" w:semiHidden="0" w:uiPriority="68" w:unhideWhenUsed="0"/>
+    <w:lsdException w:name="Medium Grid 3 Accent 6" w:semiHidden="0" w:uiPriority="69" w:unhideWhenUsed="0"/>
+    <w:lsdException w:name="Dark List Accent 6" w:semiHidden="0" w:uiPriority="70" w:unhideWhenUsed="0"/>
+    <w:lsdException w:name="Colorful Shading Accent 6" w:semiHidden="0" w:uiPriority="71" w:unhideWhenUsed="0"/>
+    <w:lsdException w:name="Colorful List Accent 6" w:semiHidden="0" w:uiPriority="72" w:unhideWhenUsed="0"/>
+    <w:lsdException w:name="Colorful Grid Accent 6" w:semiHidden="0" w:uiPriority="73" w:unhideWhenUsed="0"/>
+    <w:lsdException w:name="Subtle Emphasis" w:semiHidden="0" w:uiPriority="19" w:unhideWhenUsed="0" w:qFormat="1"/>
+    <w:lsdException w:name="Intense Emphasis" w:semiHidden="0" w:uiPriority="21" w:unhideWhenUsed="0" w:qFormat="1"/>
+    <w:lsdException w:name="Subtle Reference" w:semiHidden="0" w:uiPriority="31" w:unhideWhenUsed="0" w:qFormat="1"/>
+    <w:lsdException w:name="Intense Reference" w:semiHidden="0" w:uiPriority="32" w:unhideWhenUsed="0" w:qFormat="1"/>
+    <w:lsdException w:name="Book Title" w:semiHidden="0" w:uiPriority="33" w:unhideWhenUsed="0" w:qFormat="1"/>
+    <w:lsdException w:name="Bibliography" w:uiPriority="37"/>
+    <w:lsdException w:name="TOC Heading" w:uiPriority="39" w:qFormat="1"/>
+  </w:latentStyles>
+  <w:style w:type="paragraph" w:default="1" w:styleId="Normal">
+    <w:name w:val="Normal"/>
+    <w:qFormat/>
+  </w:style>
+  <w:style w:type="character" w:default="1" w:styleId="DefaultParagraphFont">
+    <w:name w:val="Default Paragraph Font"/>
+    <w:uiPriority w:val="1"/>
+    <w:semiHidden/>
+    <w:unhideWhenUsed/>
+  </w:style>
+  <w:style w:type="table" w:default="1" w:styleId="TableNormal">
+    <w:name w:val="Normal Table"/>
+    <w:uiPriority w:val="99"/>
+    <w:semiHidden/>
+    <w:unhideWhenUsed/>
+    <w:tblPr>
+      <w:tblInd w:w="0" w:type="dxa"/>
+      <w:tblCellMar>
+        <w:top w:w="0" w:type="dxa"/>
+        <w:left w:w="108" w:type="dxa"/>
+        <w:bottom w:w="0" w:type="dxa"/>
+        <w:right w:w="108" w:type="dxa"/>
+      </w:tblCellMar>
+    </w:tblPr>
+  </w:style>
+  <w:style w:type="numbering" w:default="1" w:styleId="NoList">
+    <w:name w:val="No List"/>
+    <w:uiPriority w:val="99"/>
+    <w:semiHidden/>
+    <w:unhideWhenUsed/>
   </w:style>
 </w:styles>
 </file>
@@ -1410,5 +1425,6 @@
     </a:fmtScheme>
   </a:themeElements>
   <a:objectDefaults/>
+  <a:extraClrSchemeLst/>
 </a:theme>
 </file>
</xml_diff>